<commit_message>
update help manuals (copy dataset + search attribute)
Related Work Items: #1212, #1214, #1232
</commit_message>
<xml_diff>
--- a/Manuals/2.9.0/BEXIS290_DataCollection_UserGuide.docx
+++ b/Manuals/2.9.0/BEXIS290_DataCollection_UserGuide.docx
@@ -5,6 +5,7 @@
     <w:p>
       <w:pPr>
         <w:pStyle w:val="Title"/>
+        <w:spacing w:before="100" w:beforeAutospacing="1" w:after="100" w:afterAutospacing="1"/>
         <w:jc w:val="both"/>
         <w:rPr>
           <w:lang w:val="en-US"/>
@@ -44,6 +45,7 @@
     <w:p>
       <w:pPr>
         <w:pStyle w:val="Title"/>
+        <w:spacing w:before="100" w:beforeAutospacing="1" w:after="100" w:afterAutospacing="1"/>
         <w:jc w:val="both"/>
         <w:rPr>
           <w:lang w:val="en-US"/>
@@ -58,6 +60,8 @@
     </w:p>
     <w:p>
       <w:pPr>
+        <w:spacing w:before="100" w:beforeAutospacing="1" w:after="100" w:afterAutospacing="1" w:line="240" w:lineRule="auto"/>
+        <w:contextualSpacing/>
         <w:jc w:val="both"/>
         <w:rPr>
           <w:lang w:val="en-US"/>
@@ -67,6 +71,8 @@
     <w:p>
       <w:pPr>
         <w:pStyle w:val="Subtitle"/>
+        <w:spacing w:before="100" w:beforeAutospacing="1" w:after="100" w:afterAutospacing="1" w:line="240" w:lineRule="auto"/>
+        <w:contextualSpacing/>
         <w:jc w:val="both"/>
         <w:rPr>
           <w:sz w:val="36"/>
@@ -85,14 +91,18 @@
     </w:p>
     <w:p>
       <w:pPr>
-        <w:jc w:val="both"/>
-        <w:rPr>
-          <w:lang w:val="en-US"/>
-        </w:rPr>
-      </w:pPr>
-    </w:p>
-    <w:p>
-      <w:pPr>
+        <w:spacing w:before="100" w:beforeAutospacing="1" w:after="100" w:afterAutospacing="1" w:line="240" w:lineRule="auto"/>
+        <w:contextualSpacing/>
+        <w:jc w:val="both"/>
+        <w:rPr>
+          <w:lang w:val="en-US"/>
+        </w:rPr>
+      </w:pPr>
+    </w:p>
+    <w:p>
+      <w:pPr>
+        <w:spacing w:before="100" w:beforeAutospacing="1" w:after="100" w:afterAutospacing="1" w:line="240" w:lineRule="auto"/>
+        <w:contextualSpacing/>
         <w:jc w:val="both"/>
         <w:rPr>
           <w:lang w:val="en-US"/>
@@ -102,6 +112,8 @@
     <w:p>
       <w:pPr>
         <w:pStyle w:val="NoSpacing"/>
+        <w:spacing w:before="100" w:beforeAutospacing="1" w:after="100" w:afterAutospacing="1"/>
+        <w:contextualSpacing/>
         <w:jc w:val="both"/>
         <w:rPr>
           <w:lang w:val="en-US"/>
@@ -111,6 +123,8 @@
     <w:p>
       <w:pPr>
         <w:pStyle w:val="NoSpacing"/>
+        <w:spacing w:before="100" w:beforeAutospacing="1" w:after="100" w:afterAutospacing="1"/>
+        <w:contextualSpacing/>
         <w:jc w:val="both"/>
         <w:rPr>
           <w:lang w:val="en-US"/>
@@ -120,6 +134,8 @@
     <w:p>
       <w:pPr>
         <w:pStyle w:val="NoSpacing"/>
+        <w:spacing w:before="100" w:beforeAutospacing="1" w:after="100" w:afterAutospacing="1"/>
+        <w:contextualSpacing/>
         <w:jc w:val="both"/>
         <w:rPr>
           <w:lang w:val="en-US"/>
@@ -129,6 +145,8 @@
     <w:p>
       <w:pPr>
         <w:pStyle w:val="NoSpacing"/>
+        <w:spacing w:before="100" w:beforeAutospacing="1" w:after="100" w:afterAutospacing="1"/>
+        <w:contextualSpacing/>
         <w:jc w:val="both"/>
         <w:rPr>
           <w:lang w:val="en-US"/>
@@ -138,6 +156,8 @@
     <w:p>
       <w:pPr>
         <w:pStyle w:val="NoSpacing"/>
+        <w:spacing w:before="100" w:beforeAutospacing="1" w:after="100" w:afterAutospacing="1"/>
+        <w:contextualSpacing/>
         <w:jc w:val="both"/>
         <w:rPr>
           <w:lang w:val="en-US"/>
@@ -147,6 +167,8 @@
     <w:p>
       <w:pPr>
         <w:pStyle w:val="NoSpacing"/>
+        <w:spacing w:before="100" w:beforeAutospacing="1" w:after="100" w:afterAutospacing="1"/>
+        <w:contextualSpacing/>
         <w:jc w:val="both"/>
         <w:rPr>
           <w:lang w:val="en-US"/>
@@ -156,6 +178,8 @@
     <w:p>
       <w:pPr>
         <w:pStyle w:val="NoSpacing"/>
+        <w:spacing w:before="100" w:beforeAutospacing="1" w:after="100" w:afterAutospacing="1"/>
+        <w:contextualSpacing/>
         <w:jc w:val="both"/>
         <w:rPr>
           <w:lang w:val="en-US"/>
@@ -165,6 +189,8 @@
     <w:p>
       <w:pPr>
         <w:pStyle w:val="NoSpacing"/>
+        <w:spacing w:before="100" w:beforeAutospacing="1" w:after="100" w:afterAutospacing="1"/>
+        <w:contextualSpacing/>
         <w:jc w:val="both"/>
         <w:rPr>
           <w:lang w:val="en-US"/>
@@ -174,6 +200,8 @@
     <w:p>
       <w:pPr>
         <w:pStyle w:val="NoSpacing"/>
+        <w:spacing w:before="100" w:beforeAutospacing="1" w:after="100" w:afterAutospacing="1"/>
+        <w:contextualSpacing/>
         <w:jc w:val="both"/>
         <w:rPr>
           <w:lang w:val="en-US"/>
@@ -183,6 +211,8 @@
     <w:p>
       <w:pPr>
         <w:pStyle w:val="NoSpacing"/>
+        <w:spacing w:before="100" w:beforeAutospacing="1" w:after="100" w:afterAutospacing="1"/>
+        <w:contextualSpacing/>
         <w:jc w:val="both"/>
         <w:rPr>
           <w:lang w:val="en-US"/>
@@ -192,6 +222,8 @@
     <w:p>
       <w:pPr>
         <w:pStyle w:val="NoSpacing"/>
+        <w:spacing w:before="100" w:beforeAutospacing="1" w:after="100" w:afterAutospacing="1"/>
+        <w:contextualSpacing/>
         <w:jc w:val="both"/>
         <w:rPr>
           <w:lang w:val="en-US"/>
@@ -203,6 +235,8 @@
     <w:p>
       <w:pPr>
         <w:pStyle w:val="NoSpacing"/>
+        <w:spacing w:before="100" w:beforeAutospacing="1" w:after="100" w:afterAutospacing="1"/>
+        <w:contextualSpacing/>
         <w:jc w:val="both"/>
         <w:rPr>
           <w:lang w:val="en-US"/>
@@ -212,6 +246,8 @@
     <w:p>
       <w:pPr>
         <w:pStyle w:val="NoSpacing"/>
+        <w:spacing w:before="100" w:beforeAutospacing="1" w:after="100" w:afterAutospacing="1"/>
+        <w:contextualSpacing/>
         <w:jc w:val="both"/>
         <w:rPr>
           <w:lang w:val="en-US"/>
@@ -221,6 +257,8 @@
     <w:p>
       <w:pPr>
         <w:pStyle w:val="NoSpacing"/>
+        <w:spacing w:before="100" w:beforeAutospacing="1" w:after="100" w:afterAutospacing="1"/>
+        <w:contextualSpacing/>
         <w:jc w:val="both"/>
         <w:rPr>
           <w:lang w:val="en-US"/>
@@ -230,6 +268,8 @@
     <w:p>
       <w:pPr>
         <w:pStyle w:val="NoSpacing"/>
+        <w:spacing w:before="100" w:beforeAutospacing="1" w:after="100" w:afterAutospacing="1"/>
+        <w:contextualSpacing/>
         <w:jc w:val="both"/>
         <w:rPr>
           <w:lang w:val="en-US"/>
@@ -239,6 +279,8 @@
     <w:p>
       <w:pPr>
         <w:pStyle w:val="NoSpacing"/>
+        <w:spacing w:before="100" w:beforeAutospacing="1" w:after="100" w:afterAutospacing="1"/>
+        <w:contextualSpacing/>
         <w:jc w:val="both"/>
         <w:rPr>
           <w:lang w:val="en-US"/>
@@ -248,6 +290,8 @@
     <w:p>
       <w:pPr>
         <w:pStyle w:val="NoSpacing"/>
+        <w:spacing w:before="100" w:beforeAutospacing="1" w:after="100" w:afterAutospacing="1"/>
+        <w:contextualSpacing/>
         <w:jc w:val="both"/>
         <w:rPr>
           <w:lang w:val="en-US"/>
@@ -257,6 +301,8 @@
     <w:p>
       <w:pPr>
         <w:pStyle w:val="NoSpacing"/>
+        <w:spacing w:before="100" w:beforeAutospacing="1" w:after="100" w:afterAutospacing="1"/>
+        <w:contextualSpacing/>
         <w:jc w:val="both"/>
         <w:rPr>
           <w:lang w:val="en-US"/>
@@ -266,6 +312,8 @@
     <w:p>
       <w:pPr>
         <w:pStyle w:val="NoSpacing"/>
+        <w:spacing w:before="100" w:beforeAutospacing="1" w:after="100" w:afterAutospacing="1"/>
+        <w:contextualSpacing/>
         <w:jc w:val="both"/>
         <w:rPr>
           <w:lang w:val="en-US"/>
@@ -275,6 +323,8 @@
     <w:p>
       <w:pPr>
         <w:pStyle w:val="NoSpacing"/>
+        <w:spacing w:before="100" w:beforeAutospacing="1" w:after="100" w:afterAutospacing="1"/>
+        <w:contextualSpacing/>
         <w:jc w:val="both"/>
         <w:rPr>
           <w:lang w:val="en-US"/>
@@ -284,6 +334,8 @@
     <w:p>
       <w:pPr>
         <w:pStyle w:val="NoSpacing"/>
+        <w:spacing w:before="100" w:beforeAutospacing="1" w:after="100" w:afterAutospacing="1"/>
+        <w:contextualSpacing/>
         <w:jc w:val="both"/>
         <w:rPr>
           <w:lang w:val="en-US"/>
@@ -293,6 +345,8 @@
     <w:p>
       <w:pPr>
         <w:pStyle w:val="NoSpacing"/>
+        <w:spacing w:before="100" w:beforeAutospacing="1" w:after="100" w:afterAutospacing="1"/>
+        <w:contextualSpacing/>
         <w:jc w:val="both"/>
         <w:rPr>
           <w:lang w:val="en-US"/>
@@ -302,6 +356,8 @@
     <w:p>
       <w:pPr>
         <w:pStyle w:val="NoSpacing"/>
+        <w:spacing w:before="100" w:beforeAutospacing="1" w:after="100" w:afterAutospacing="1"/>
+        <w:contextualSpacing/>
         <w:jc w:val="both"/>
         <w:rPr>
           <w:lang w:val="en-US"/>
@@ -311,6 +367,8 @@
     <w:p>
       <w:pPr>
         <w:pStyle w:val="NoSpacing"/>
+        <w:spacing w:before="100" w:beforeAutospacing="1" w:after="100" w:afterAutospacing="1"/>
+        <w:contextualSpacing/>
         <w:jc w:val="both"/>
         <w:rPr>
           <w:lang w:val="en-US"/>
@@ -320,6 +378,8 @@
     <w:p>
       <w:pPr>
         <w:pStyle w:val="NoSpacing"/>
+        <w:spacing w:before="100" w:beforeAutospacing="1" w:after="100" w:afterAutospacing="1"/>
+        <w:contextualSpacing/>
         <w:jc w:val="both"/>
         <w:rPr>
           <w:rStyle w:val="IntenseEmphasis"/>
@@ -339,6 +399,8 @@
     <w:p>
       <w:pPr>
         <w:pStyle w:val="NoSpacing"/>
+        <w:spacing w:before="100" w:beforeAutospacing="1" w:after="100" w:afterAutospacing="1"/>
+        <w:contextualSpacing/>
         <w:jc w:val="both"/>
         <w:rPr>
           <w:rStyle w:val="SubtleEmphasis"/>
@@ -366,6 +428,8 @@
     <w:p>
       <w:pPr>
         <w:pStyle w:val="NoSpacing"/>
+        <w:spacing w:before="100" w:beforeAutospacing="1" w:after="100" w:afterAutospacing="1"/>
+        <w:contextualSpacing/>
         <w:jc w:val="both"/>
         <w:rPr>
           <w:rStyle w:val="IntenseEmphasis"/>
@@ -377,6 +441,8 @@
     <w:p>
       <w:pPr>
         <w:pStyle w:val="NoSpacing"/>
+        <w:spacing w:before="100" w:beforeAutospacing="1" w:after="100" w:afterAutospacing="1"/>
+        <w:contextualSpacing/>
         <w:jc w:val="both"/>
         <w:rPr>
           <w:rStyle w:val="IntenseEmphasis"/>
@@ -396,7 +462,9 @@
     <w:p>
       <w:pPr>
         <w:pStyle w:val="NoSpacing"/>
+        <w:spacing w:before="100" w:beforeAutospacing="1" w:after="100" w:afterAutospacing="1"/>
         <w:ind w:left="708"/>
+        <w:contextualSpacing/>
         <w:jc w:val="both"/>
         <w:rPr>
           <w:rStyle w:val="SubtleEmphasis"/>
@@ -437,7 +505,9 @@
     <w:p>
       <w:pPr>
         <w:pStyle w:val="NoSpacing"/>
+        <w:spacing w:before="100" w:beforeAutospacing="1" w:after="100" w:afterAutospacing="1"/>
         <w:ind w:left="708"/>
+        <w:contextualSpacing/>
         <w:jc w:val="both"/>
         <w:rPr>
           <w:rStyle w:val="SubtleEmphasis"/>
@@ -495,7 +565,9 @@
     <w:p>
       <w:pPr>
         <w:pStyle w:val="NoSpacing"/>
+        <w:spacing w:before="100" w:beforeAutospacing="1" w:after="100" w:afterAutospacing="1"/>
         <w:ind w:left="708"/>
+        <w:contextualSpacing/>
         <w:jc w:val="both"/>
         <w:rPr>
           <w:lang w:val="fr-FR"/>
@@ -539,6 +611,8 @@
     <w:p>
       <w:pPr>
         <w:pStyle w:val="NoSpacing"/>
+        <w:spacing w:before="100" w:beforeAutospacing="1" w:after="100" w:afterAutospacing="1"/>
+        <w:contextualSpacing/>
         <w:jc w:val="both"/>
         <w:rPr>
           <w:lang w:val="fr-FR"/>
@@ -548,6 +622,8 @@
     <w:p>
       <w:pPr>
         <w:pStyle w:val="NoSpacing"/>
+        <w:spacing w:before="100" w:beforeAutospacing="1" w:after="100" w:afterAutospacing="1"/>
+        <w:contextualSpacing/>
         <w:jc w:val="both"/>
         <w:rPr>
           <w:rStyle w:val="IntenseEmphasis"/>
@@ -567,7 +643,9 @@
     <w:p>
       <w:pPr>
         <w:pStyle w:val="NoSpacing"/>
+        <w:spacing w:before="100" w:beforeAutospacing="1" w:after="100" w:afterAutospacing="1"/>
         <w:ind w:left="709" w:hanging="709"/>
+        <w:contextualSpacing/>
         <w:jc w:val="both"/>
         <w:rPr>
           <w:rStyle w:val="SubtleEmphasis"/>
@@ -711,7 +789,33 @@
     </w:p>
     <w:p>
       <w:pPr>
+        <w:pStyle w:val="NoSpacing"/>
+        <w:spacing w:before="100" w:beforeAutospacing="1" w:after="100" w:afterAutospacing="1"/>
+        <w:ind w:left="709" w:hanging="709"/>
+        <w:contextualSpacing/>
+        <w:jc w:val="both"/>
+        <w:rPr>
+          <w:rStyle w:val="SubtleEmphasis"/>
+          <w:rFonts w:cs="Arial"/>
+          <w:i w:val="0"/>
+          <w:lang w:val="en-US"/>
+        </w:rPr>
+      </w:pPr>
+      <w:r>
+        <w:rPr>
+          <w:rStyle w:val="SubtleEmphasis"/>
+          <w:rFonts w:cs="Arial"/>
+          <w:i w:val="0"/>
+          <w:lang w:val="en-US"/>
+        </w:rPr>
+        <w:t>Start Contents</w:t>
+      </w:r>
+    </w:p>
+    <w:p>
+      <w:pPr>
         <w:pStyle w:val="TOCHeading"/>
+        <w:spacing w:before="100" w:beforeAutospacing="1" w:after="100" w:afterAutospacing="1" w:line="240" w:lineRule="auto"/>
+        <w:contextualSpacing/>
       </w:pPr>
       <w:r>
         <w:lastRenderedPageBreak/>
@@ -740,7 +844,7 @@
       <w:r>
         <w:fldChar w:fldCharType="separate"/>
       </w:r>
-      <w:hyperlink w:anchor="_Toc451418471" w:history="1">
+      <w:hyperlink w:anchor="_Toc452035183" w:history="1">
         <w:r>
           <w:rPr>
             <w:rStyle w:val="Hyperlink"/>
@@ -784,7 +888,7 @@
             <w:noProof/>
             <w:webHidden/>
           </w:rPr>
-          <w:instrText xml:space="preserve"> PAGEREF _Toc451418471 \h </w:instrText>
+          <w:instrText xml:space="preserve"> PAGEREF _Toc452035183 \h </w:instrText>
         </w:r>
         <w:r>
           <w:rPr>
@@ -828,7 +932,7 @@
           <w:lang w:val="en-GB" w:eastAsia="en-GB"/>
         </w:rPr>
       </w:pPr>
-      <w:hyperlink w:anchor="_Toc451418472" w:history="1">
+      <w:hyperlink w:anchor="_Toc452035184" w:history="1">
         <w:r>
           <w:rPr>
             <w:rStyle w:val="Hyperlink"/>
@@ -872,7 +976,7 @@
             <w:noProof/>
             <w:webHidden/>
           </w:rPr>
-          <w:instrText xml:space="preserve"> PAGEREF _Toc451418472 \h </w:instrText>
+          <w:instrText xml:space="preserve"> PAGEREF _Toc452035184 \h </w:instrText>
         </w:r>
         <w:r>
           <w:rPr>
@@ -915,14 +1019,14 @@
           <w:lang w:val="en-GB" w:eastAsia="en-GB"/>
         </w:rPr>
       </w:pPr>
-      <w:hyperlink w:anchor="_Toc451418473" w:history="1">
+      <w:hyperlink w:anchor="_Toc452035185" w:history="1">
         <w:r>
           <w:rPr>
             <w:rStyle w:val="Hyperlink"/>
             <w:noProof/>
             <w:lang w:val="en-US"/>
           </w:rPr>
-          <w:t>2.1 Content</w:t>
+          <w:t>2.1 Copy an existing Dataset</w:t>
         </w:r>
         <w:r>
           <w:rPr>
@@ -943,7 +1047,7 @@
             <w:noProof/>
             <w:webHidden/>
           </w:rPr>
-          <w:instrText xml:space="preserve"> PAGEREF _Toc451418473 \h </w:instrText>
+          <w:instrText xml:space="preserve"> PAGEREF _Toc452035185 \h </w:instrText>
         </w:r>
         <w:r>
           <w:rPr>
@@ -986,14 +1090,14 @@
           <w:lang w:val="en-GB" w:eastAsia="en-GB"/>
         </w:rPr>
       </w:pPr>
-      <w:hyperlink w:anchor="_Toc451418474" w:history="1">
+      <w:hyperlink w:anchor="_Toc452035186" w:history="1">
         <w:r>
           <w:rPr>
             <w:rStyle w:val="Hyperlink"/>
             <w:noProof/>
             <w:lang w:val="en-US"/>
           </w:rPr>
-          <w:t>2.2 Messages</w:t>
+          <w:t>2.2 Content</w:t>
         </w:r>
         <w:r>
           <w:rPr>
@@ -1014,7 +1118,78 @@
             <w:noProof/>
             <w:webHidden/>
           </w:rPr>
-          <w:instrText xml:space="preserve"> PAGEREF _Toc451418474 \h </w:instrText>
+          <w:instrText xml:space="preserve"> PAGEREF _Toc452035186 \h </w:instrText>
+        </w:r>
+        <w:r>
+          <w:rPr>
+            <w:noProof/>
+            <w:webHidden/>
+          </w:rPr>
+        </w:r>
+        <w:r>
+          <w:rPr>
+            <w:noProof/>
+            <w:webHidden/>
+          </w:rPr>
+          <w:fldChar w:fldCharType="separate"/>
+        </w:r>
+        <w:r>
+          <w:rPr>
+            <w:noProof/>
+            <w:webHidden/>
+          </w:rPr>
+          <w:t>4</w:t>
+        </w:r>
+        <w:r>
+          <w:rPr>
+            <w:noProof/>
+            <w:webHidden/>
+          </w:rPr>
+          <w:fldChar w:fldCharType="end"/>
+        </w:r>
+      </w:hyperlink>
+    </w:p>
+    <w:p>
+      <w:pPr>
+        <w:pStyle w:val="TOC2"/>
+        <w:tabs>
+          <w:tab w:val="right" w:leader="dot" w:pos="9062"/>
+        </w:tabs>
+        <w:rPr>
+          <w:rFonts w:asciiTheme="minorHAnsi" w:eastAsiaTheme="minorEastAsia" w:hAnsiTheme="minorHAnsi" w:cstheme="minorBidi"/>
+          <w:noProof/>
+          <w:lang w:val="en-GB" w:eastAsia="en-GB"/>
+        </w:rPr>
+      </w:pPr>
+      <w:hyperlink w:anchor="_Toc452035187" w:history="1">
+        <w:r>
+          <w:rPr>
+            <w:rStyle w:val="Hyperlink"/>
+            <w:noProof/>
+            <w:lang w:val="en-US"/>
+          </w:rPr>
+          <w:t>2.3 Messages</w:t>
+        </w:r>
+        <w:r>
+          <w:rPr>
+            <w:noProof/>
+            <w:webHidden/>
+          </w:rPr>
+          <w:tab/>
+        </w:r>
+        <w:r>
+          <w:rPr>
+            <w:noProof/>
+            <w:webHidden/>
+          </w:rPr>
+          <w:fldChar w:fldCharType="begin"/>
+        </w:r>
+        <w:r>
+          <w:rPr>
+            <w:noProof/>
+            <w:webHidden/>
+          </w:rPr>
+          <w:instrText xml:space="preserve"> PAGEREF _Toc452035187 \h </w:instrText>
         </w:r>
         <w:r>
           <w:rPr>
@@ -1058,7 +1233,7 @@
           <w:lang w:val="en-GB" w:eastAsia="en-GB"/>
         </w:rPr>
       </w:pPr>
-      <w:hyperlink w:anchor="_Toc451418475" w:history="1">
+      <w:hyperlink w:anchor="_Toc452035188" w:history="1">
         <w:r>
           <w:rPr>
             <w:rStyle w:val="Hyperlink"/>
@@ -1102,7 +1277,7 @@
             <w:noProof/>
             <w:webHidden/>
           </w:rPr>
-          <w:instrText xml:space="preserve"> PAGEREF _Toc451418475 \h </w:instrText>
+          <w:instrText xml:space="preserve"> PAGEREF _Toc452035188 \h </w:instrText>
         </w:r>
         <w:r>
           <w:rPr>
@@ -1145,7 +1320,7 @@
           <w:lang w:val="en-GB" w:eastAsia="en-GB"/>
         </w:rPr>
       </w:pPr>
-      <w:hyperlink w:anchor="_Toc451418476" w:history="1">
+      <w:hyperlink w:anchor="_Toc452035189" w:history="1">
         <w:r>
           <w:rPr>
             <w:rStyle w:val="Hyperlink"/>
@@ -1173,7 +1348,7 @@
             <w:noProof/>
             <w:webHidden/>
           </w:rPr>
-          <w:instrText xml:space="preserve"> PAGEREF _Toc451418476 \h </w:instrText>
+          <w:instrText xml:space="preserve"> PAGEREF _Toc452035189 \h </w:instrText>
         </w:r>
         <w:r>
           <w:rPr>
@@ -1216,7 +1391,7 @@
           <w:lang w:val="en-GB" w:eastAsia="en-GB"/>
         </w:rPr>
       </w:pPr>
-      <w:hyperlink w:anchor="_Toc451418477" w:history="1">
+      <w:hyperlink w:anchor="_Toc452035190" w:history="1">
         <w:r>
           <w:rPr>
             <w:rStyle w:val="Hyperlink"/>
@@ -1244,7 +1419,7 @@
             <w:noProof/>
             <w:webHidden/>
           </w:rPr>
-          <w:instrText xml:space="preserve"> PAGEREF _Toc451418477 \h </w:instrText>
+          <w:instrText xml:space="preserve"> PAGEREF _Toc452035190 \h </w:instrText>
         </w:r>
         <w:r>
           <w:rPr>
@@ -1287,7 +1462,7 @@
           <w:lang w:val="en-GB" w:eastAsia="en-GB"/>
         </w:rPr>
       </w:pPr>
-      <w:hyperlink w:anchor="_Toc451418478" w:history="1">
+      <w:hyperlink w:anchor="_Toc452035191" w:history="1">
         <w:r>
           <w:rPr>
             <w:rStyle w:val="Hyperlink"/>
@@ -1315,7 +1490,7 @@
             <w:noProof/>
             <w:webHidden/>
           </w:rPr>
-          <w:instrText xml:space="preserve"> PAGEREF _Toc451418478 \h </w:instrText>
+          <w:instrText xml:space="preserve"> PAGEREF _Toc452035191 \h </w:instrText>
         </w:r>
         <w:r>
           <w:rPr>
@@ -1358,7 +1533,7 @@
           <w:lang w:val="en-GB" w:eastAsia="en-GB"/>
         </w:rPr>
       </w:pPr>
-      <w:hyperlink w:anchor="_Toc451418479" w:history="1">
+      <w:hyperlink w:anchor="_Toc452035192" w:history="1">
         <w:r>
           <w:rPr>
             <w:rStyle w:val="Hyperlink"/>
@@ -1394,7 +1569,7 @@
             <w:noProof/>
             <w:webHidden/>
           </w:rPr>
-          <w:instrText xml:space="preserve"> PAGEREF _Toc451418479 \h </w:instrText>
+          <w:instrText xml:space="preserve"> PAGEREF _Toc452035192 \h </w:instrText>
         </w:r>
         <w:r>
           <w:rPr>
@@ -1437,7 +1612,7 @@
           <w:lang w:val="en-GB" w:eastAsia="en-GB"/>
         </w:rPr>
       </w:pPr>
-      <w:hyperlink w:anchor="_Toc451418480" w:history="1">
+      <w:hyperlink w:anchor="_Toc452035193" w:history="1">
         <w:r>
           <w:rPr>
             <w:rStyle w:val="Hyperlink"/>
@@ -1473,7 +1648,7 @@
             <w:noProof/>
             <w:webHidden/>
           </w:rPr>
-          <w:instrText xml:space="preserve"> PAGEREF _Toc451418480 \h </w:instrText>
+          <w:instrText xml:space="preserve"> PAGEREF _Toc452035193 \h </w:instrText>
         </w:r>
         <w:r>
           <w:rPr>
@@ -1516,7 +1691,7 @@
           <w:lang w:val="en-GB" w:eastAsia="en-GB"/>
         </w:rPr>
       </w:pPr>
-      <w:hyperlink w:anchor="_Toc451418481" w:history="1">
+      <w:hyperlink w:anchor="_Toc452035194" w:history="1">
         <w:r>
           <w:rPr>
             <w:rStyle w:val="Hyperlink"/>
@@ -1552,7 +1727,7 @@
             <w:noProof/>
             <w:webHidden/>
           </w:rPr>
-          <w:instrText xml:space="preserve"> PAGEREF _Toc451418481 \h </w:instrText>
+          <w:instrText xml:space="preserve"> PAGEREF _Toc452035194 \h </w:instrText>
         </w:r>
         <w:r>
           <w:rPr>
@@ -1595,7 +1770,7 @@
           <w:lang w:val="en-GB" w:eastAsia="en-GB"/>
         </w:rPr>
       </w:pPr>
-      <w:hyperlink w:anchor="_Toc451418482" w:history="1">
+      <w:hyperlink w:anchor="_Toc452035195" w:history="1">
         <w:r>
           <w:rPr>
             <w:rStyle w:val="Hyperlink"/>
@@ -1631,7 +1806,7 @@
             <w:noProof/>
             <w:webHidden/>
           </w:rPr>
-          <w:instrText xml:space="preserve"> PAGEREF _Toc451418482 \h </w:instrText>
+          <w:instrText xml:space="preserve"> PAGEREF _Toc452035195 \h </w:instrText>
         </w:r>
         <w:r>
           <w:rPr>
@@ -1674,7 +1849,7 @@
           <w:lang w:val="en-GB" w:eastAsia="en-GB"/>
         </w:rPr>
       </w:pPr>
-      <w:hyperlink w:anchor="_Toc451418483" w:history="1">
+      <w:hyperlink w:anchor="_Toc452035196" w:history="1">
         <w:r>
           <w:rPr>
             <w:rStyle w:val="Hyperlink"/>
@@ -1702,7 +1877,7 @@
             <w:noProof/>
             <w:webHidden/>
           </w:rPr>
-          <w:instrText xml:space="preserve"> PAGEREF _Toc451418483 \h </w:instrText>
+          <w:instrText xml:space="preserve"> PAGEREF _Toc452035196 \h </w:instrText>
         </w:r>
         <w:r>
           <w:rPr>
@@ -1746,7 +1921,7 @@
           <w:lang w:val="en-GB" w:eastAsia="en-GB"/>
         </w:rPr>
       </w:pPr>
-      <w:hyperlink w:anchor="_Toc451418484" w:history="1">
+      <w:hyperlink w:anchor="_Toc452035197" w:history="1">
         <w:r>
           <w:rPr>
             <w:rStyle w:val="Hyperlink"/>
@@ -1790,7 +1965,7 @@
             <w:noProof/>
             <w:webHidden/>
           </w:rPr>
-          <w:instrText xml:space="preserve"> PAGEREF _Toc451418484 \h </w:instrText>
+          <w:instrText xml:space="preserve"> PAGEREF _Toc452035197 \h </w:instrText>
         </w:r>
         <w:r>
           <w:rPr>
@@ -1834,7 +2009,7 @@
           <w:lang w:val="en-GB" w:eastAsia="en-GB"/>
         </w:rPr>
       </w:pPr>
-      <w:hyperlink w:anchor="_Toc451418485" w:history="1">
+      <w:hyperlink w:anchor="_Toc452035198" w:history="1">
         <w:r>
           <w:rPr>
             <w:rStyle w:val="Hyperlink"/>
@@ -1876,7 +2051,7 @@
             <w:noProof/>
             <w:webHidden/>
           </w:rPr>
-          <w:instrText xml:space="preserve"> PAGEREF _Toc451418485 \h </w:instrText>
+          <w:instrText xml:space="preserve"> PAGEREF _Toc452035198 \h </w:instrText>
         </w:r>
         <w:r>
           <w:rPr>
@@ -1920,7 +2095,7 @@
           <w:lang w:val="en-GB" w:eastAsia="en-GB"/>
         </w:rPr>
       </w:pPr>
-      <w:hyperlink w:anchor="_Toc451418486" w:history="1">
+      <w:hyperlink w:anchor="_Toc452035199" w:history="1">
         <w:r>
           <w:rPr>
             <w:rStyle w:val="Hyperlink"/>
@@ -1964,7 +2139,7 @@
             <w:noProof/>
             <w:webHidden/>
           </w:rPr>
-          <w:instrText xml:space="preserve"> PAGEREF _Toc451418486 \h </w:instrText>
+          <w:instrText xml:space="preserve"> PAGEREF _Toc452035199 \h </w:instrText>
         </w:r>
         <w:r>
           <w:rPr>
@@ -2008,7 +2183,7 @@
           <w:lang w:val="en-GB" w:eastAsia="en-GB"/>
         </w:rPr>
       </w:pPr>
-      <w:hyperlink w:anchor="_Toc451418487" w:history="1">
+      <w:hyperlink w:anchor="_Toc452035200" w:history="1">
         <w:r>
           <w:rPr>
             <w:rStyle w:val="Hyperlink"/>
@@ -2052,7 +2227,7 @@
             <w:noProof/>
             <w:webHidden/>
           </w:rPr>
-          <w:instrText xml:space="preserve"> PAGEREF _Toc451418487 \h </w:instrText>
+          <w:instrText xml:space="preserve"> PAGEREF _Toc452035200 \h </w:instrText>
         </w:r>
         <w:r>
           <w:rPr>
@@ -2096,7 +2271,7 @@
           <w:lang w:val="en-GB" w:eastAsia="en-GB"/>
         </w:rPr>
       </w:pPr>
-      <w:hyperlink w:anchor="_Toc451418488" w:history="1">
+      <w:hyperlink w:anchor="_Toc452035201" w:history="1">
         <w:r>
           <w:rPr>
             <w:rStyle w:val="Hyperlink"/>
@@ -2140,7 +2315,7 @@
             <w:noProof/>
             <w:webHidden/>
           </w:rPr>
-          <w:instrText xml:space="preserve"> PAGEREF _Toc451418488 \h </w:instrText>
+          <w:instrText xml:space="preserve"> PAGEREF _Toc452035201 \h </w:instrText>
         </w:r>
         <w:r>
           <w:rPr>
@@ -2184,7 +2359,7 @@
           <w:lang w:val="en-GB" w:eastAsia="en-GB"/>
         </w:rPr>
       </w:pPr>
-      <w:hyperlink w:anchor="_Toc451418489" w:history="1">
+      <w:hyperlink w:anchor="_Toc452035202" w:history="1">
         <w:r>
           <w:rPr>
             <w:rStyle w:val="Hyperlink"/>
@@ -2228,7 +2403,7 @@
             <w:noProof/>
             <w:webHidden/>
           </w:rPr>
-          <w:instrText xml:space="preserve"> PAGEREF _Toc451418489 \h </w:instrText>
+          <w:instrText xml:space="preserve"> PAGEREF _Toc452035202 \h </w:instrText>
         </w:r>
         <w:r>
           <w:rPr>
@@ -2260,6 +2435,10 @@
       </w:hyperlink>
     </w:p>
     <w:p>
+      <w:pPr>
+        <w:spacing w:before="100" w:beforeAutospacing="1" w:after="100" w:afterAutospacing="1" w:line="240" w:lineRule="auto"/>
+        <w:contextualSpacing/>
+      </w:pPr>
       <w:r>
         <w:fldChar w:fldCharType="end"/>
       </w:r>
@@ -2268,6 +2447,10 @@
       </w:r>
       <w:r>
         <w:br w:type="page"/>
+      </w:r>
+      <w:r>
+        <w:lastRenderedPageBreak/>
+        <w:t>Start Context</w:t>
       </w:r>
     </w:p>
     <w:p>
@@ -2277,12 +2460,14 @@
           <w:ilvl w:val="0"/>
           <w:numId w:val="7"/>
         </w:numPr>
-        <w:jc w:val="both"/>
-        <w:rPr>
-          <w:lang w:val="en-US"/>
-        </w:rPr>
-      </w:pPr>
-      <w:bookmarkStart w:id="1" w:name="_Toc451418471"/>
+        <w:spacing w:before="100" w:beforeAutospacing="1" w:after="100" w:afterAutospacing="1" w:line="240" w:lineRule="auto"/>
+        <w:contextualSpacing/>
+        <w:jc w:val="both"/>
+        <w:rPr>
+          <w:lang w:val="en-US"/>
+        </w:rPr>
+      </w:pPr>
+      <w:bookmarkStart w:id="1" w:name="_Toc452035183"/>
       <w:r>
         <w:rPr>
           <w:lang w:val="en-US"/>
@@ -2293,6 +2478,8 @@
     </w:p>
     <w:p>
       <w:pPr>
+        <w:spacing w:before="100" w:beforeAutospacing="1" w:after="100" w:afterAutospacing="1" w:line="240" w:lineRule="auto"/>
+        <w:contextualSpacing/>
         <w:jc w:val="both"/>
         <w:rPr>
           <w:bCs/>
@@ -2401,6 +2588,7 @@
           <w:ilvl w:val="0"/>
           <w:numId w:val="6"/>
         </w:numPr>
+        <w:spacing w:before="100" w:beforeAutospacing="1" w:after="100" w:afterAutospacing="1" w:line="240" w:lineRule="auto"/>
         <w:jc w:val="both"/>
         <w:rPr>
           <w:lang w:val="en-US"/>
@@ -2451,6 +2639,7 @@
           <w:ilvl w:val="0"/>
           <w:numId w:val="6"/>
         </w:numPr>
+        <w:spacing w:before="100" w:beforeAutospacing="1" w:after="100" w:afterAutospacing="1" w:line="240" w:lineRule="auto"/>
         <w:jc w:val="both"/>
         <w:rPr>
           <w:lang w:val="en-US"/>
@@ -2489,6 +2678,7 @@
           <w:ilvl w:val="0"/>
           <w:numId w:val="6"/>
         </w:numPr>
+        <w:spacing w:before="100" w:beforeAutospacing="1" w:after="100" w:afterAutospacing="1" w:line="240" w:lineRule="auto"/>
         <w:jc w:val="both"/>
         <w:rPr>
           <w:lang w:val="en-US"/>
@@ -2521,6 +2711,7 @@
           <w:ilvl w:val="0"/>
           <w:numId w:val="6"/>
         </w:numPr>
+        <w:spacing w:before="100" w:beforeAutospacing="1" w:after="100" w:afterAutospacing="1" w:line="240" w:lineRule="auto"/>
         <w:jc w:val="both"/>
         <w:rPr>
           <w:lang w:val="en-US"/>
@@ -2552,6 +2743,29 @@
         </w:rPr>
         <w:t>)</w:t>
       </w:r>
+    </w:p>
+    <w:p>
+      <w:pPr>
+        <w:pStyle w:val="ListParagraph"/>
+        <w:spacing w:before="100" w:beforeAutospacing="1" w:after="100" w:afterAutospacing="1" w:line="240" w:lineRule="auto"/>
+        <w:ind w:left="0"/>
+        <w:jc w:val="both"/>
+        <w:rPr>
+          <w:bCs/>
+          <w:lang w:val="en-US"/>
+        </w:rPr>
+      </w:pPr>
+    </w:p>
+    <w:p>
+      <w:pPr>
+        <w:pStyle w:val="ListParagraph"/>
+        <w:spacing w:before="100" w:beforeAutospacing="1" w:after="100" w:afterAutospacing="1" w:line="240" w:lineRule="auto"/>
+        <w:ind w:left="0"/>
+        <w:jc w:val="both"/>
+        <w:rPr>
+          <w:lang w:val="en-US"/>
+        </w:rPr>
+      </w:pPr>
     </w:p>
     <w:p>
       <w:pPr>
@@ -2560,12 +2774,14 @@
           <w:ilvl w:val="0"/>
           <w:numId w:val="7"/>
         </w:numPr>
-        <w:jc w:val="both"/>
-        <w:rPr>
-          <w:lang w:val="en-US"/>
-        </w:rPr>
-      </w:pPr>
-      <w:bookmarkStart w:id="2" w:name="_Toc451418472"/>
+        <w:spacing w:before="100" w:beforeAutospacing="1" w:after="100" w:afterAutospacing="1" w:line="240" w:lineRule="auto"/>
+        <w:contextualSpacing/>
+        <w:jc w:val="both"/>
+        <w:rPr>
+          <w:lang w:val="en-US"/>
+        </w:rPr>
+      </w:pPr>
+      <w:bookmarkStart w:id="2" w:name="_Toc452035184"/>
       <w:r>
         <w:rPr>
           <w:lang w:val="en-US"/>
@@ -2576,6 +2792,8 @@
     </w:p>
     <w:p>
       <w:pPr>
+        <w:spacing w:before="100" w:beforeAutospacing="1" w:after="100" w:afterAutospacing="1" w:line="240" w:lineRule="auto"/>
+        <w:contextualSpacing/>
         <w:jc w:val="both"/>
         <w:rPr>
           <w:lang w:val="en-US"/>
@@ -2650,6 +2868,8 @@
     </w:p>
     <w:p>
       <w:pPr>
+        <w:spacing w:before="100" w:beforeAutospacing="1" w:after="100" w:afterAutospacing="1" w:line="240" w:lineRule="auto"/>
+        <w:contextualSpacing/>
         <w:jc w:val="both"/>
         <w:rPr>
           <w:lang w:val="en-US"/>
@@ -2671,7 +2891,29 @@
         <w:rPr>
           <w:lang w:val="en-US"/>
         </w:rPr>
-        <w:t>tep is to generate an empty or a copy of an existing dataset</w:t>
+        <w:t xml:space="preserve">tep is to generate an </w:t>
+      </w:r>
+      <w:r>
+        <w:rPr>
+          <w:i/>
+          <w:iCs/>
+          <w:lang w:val="en-US"/>
+        </w:rPr>
+        <w:t>empty</w:t>
+      </w:r>
+      <w:r>
+        <w:rPr>
+          <w:lang w:val="en-US"/>
+        </w:rPr>
+        <w:t xml:space="preserve"> or a </w:t>
+      </w:r>
+      <w:r>
+        <w:rPr>
+          <w:i/>
+          <w:iCs/>
+          <w:lang w:val="en-US"/>
+        </w:rPr>
+        <w:t>copy of an existing dataset</w:t>
       </w:r>
       <w:r>
         <w:rPr>
@@ -2712,6 +2954,8 @@
     </w:p>
     <w:p>
       <w:pPr>
+        <w:spacing w:before="100" w:beforeAutospacing="1" w:after="100" w:afterAutospacing="1" w:line="240" w:lineRule="auto"/>
+        <w:contextualSpacing/>
         <w:jc w:val="both"/>
         <w:rPr>
           <w:lang w:val="en-US"/>
@@ -2722,7 +2966,7 @@
           <w:lang w:val="en-US"/>
         </w:rPr>
         <w:pict>
-          <v:shape id="_x0000_i1025" type="#_x0000_t75" style="width:264.55pt;height:161.6pt">
+          <v:shape id="_x0000_i1026" type="#_x0000_t75" style="width:264.75pt;height:161.25pt">
             <v:imagedata r:id="rId8" o:title="Create Dataset"/>
           </v:shape>
         </w:pict>
@@ -2730,6 +2974,8 @@
     </w:p>
     <w:p>
       <w:pPr>
+        <w:spacing w:before="100" w:beforeAutospacing="1" w:after="100" w:afterAutospacing="1" w:line="240" w:lineRule="auto"/>
+        <w:contextualSpacing/>
         <w:jc w:val="both"/>
         <w:rPr>
           <w:noProof/>
@@ -2745,6 +2991,8 @@
     </w:p>
     <w:p>
       <w:pPr>
+        <w:spacing w:before="100" w:beforeAutospacing="1" w:after="100" w:afterAutospacing="1" w:line="240" w:lineRule="auto"/>
+        <w:contextualSpacing/>
         <w:jc w:val="both"/>
         <w:rPr>
           <w:lang w:val="en-US"/>
@@ -2754,17 +3002,134 @@
     <w:p>
       <w:pPr>
         <w:pStyle w:val="Heading2"/>
-        <w:jc w:val="both"/>
-        <w:rPr>
-          <w:lang w:val="en-US"/>
-        </w:rPr>
-      </w:pPr>
-      <w:bookmarkStart w:id="3" w:name="_Toc451418473"/>
-      <w:r>
-        <w:rPr>
-          <w:lang w:val="en-US"/>
-        </w:rPr>
-        <w:t xml:space="preserve">2.1 </w:t>
+        <w:spacing w:before="100" w:beforeAutospacing="1" w:after="100" w:afterAutospacing="1" w:line="240" w:lineRule="auto"/>
+        <w:contextualSpacing/>
+        <w:rPr>
+          <w:lang w:val="en-US"/>
+        </w:rPr>
+      </w:pPr>
+      <w:bookmarkStart w:id="3" w:name="_Toc452035185"/>
+      <w:r>
+        <w:rPr>
+          <w:lang w:val="en-US"/>
+        </w:rPr>
+        <w:t>2.1 Copy an existing Dataset</w:t>
+      </w:r>
+      <w:bookmarkEnd w:id="3"/>
+    </w:p>
+    <w:p>
+      <w:pPr>
+        <w:pStyle w:val="NoSpacing"/>
+        <w:spacing w:before="100" w:beforeAutospacing="1" w:after="100" w:afterAutospacing="1"/>
+        <w:contextualSpacing/>
+        <w:rPr>
+          <w:lang w:val="en-US"/>
+        </w:rPr>
+      </w:pPr>
+      <w:r>
+        <w:rPr>
+          <w:lang w:val="en-US"/>
+        </w:rPr>
+        <w:t xml:space="preserve">By using Select button, you can choose a Dataset to make a copy of it. Related to the </w:t>
+      </w:r>
+      <w:r>
+        <w:rPr>
+          <w:lang w:val="en-US"/>
+        </w:rPr>
+        <w:t>Dataset, you can choose a Data S</w:t>
+      </w:r>
+      <w:r>
+        <w:rPr>
+          <w:lang w:val="en-US"/>
+        </w:rPr>
+        <w:t xml:space="preserve">tructure, but </w:t>
+      </w:r>
+      <w:r>
+        <w:rPr>
+          <w:lang w:val="en-US"/>
+        </w:rPr>
+        <w:t>t</w:t>
+      </w:r>
+      <w:r>
+        <w:rPr>
+          <w:lang w:val="en-US"/>
+        </w:rPr>
+        <w:t xml:space="preserve">here </w:t>
+      </w:r>
+      <w:r>
+        <w:rPr>
+          <w:lang w:val="en-US"/>
+        </w:rPr>
+        <w:t>is only one related Metadata Structure.</w:t>
+      </w:r>
+    </w:p>
+    <w:p>
+      <w:pPr>
+        <w:pStyle w:val="NoSpacing"/>
+        <w:spacing w:before="100" w:beforeAutospacing="1" w:after="100" w:afterAutospacing="1"/>
+        <w:contextualSpacing/>
+        <w:rPr>
+          <w:lang w:val="en-US"/>
+        </w:rPr>
+      </w:pPr>
+      <w:r>
+        <w:rPr>
+          <w:lang w:val="en-US"/>
+        </w:rPr>
+        <w:t>You are able to use predefined content or change fields as you want.</w:t>
+      </w:r>
+    </w:p>
+    <w:p>
+      <w:pPr>
+        <w:pStyle w:val="NoSpacing"/>
+        <w:spacing w:before="100" w:beforeAutospacing="1" w:after="100" w:afterAutospacing="1"/>
+        <w:contextualSpacing/>
+        <w:rPr>
+          <w:lang w:val="en-GB" w:bidi="fa-IR"/>
+        </w:rPr>
+      </w:pPr>
+      <w:r>
+        <w:rPr>
+          <w:lang w:val="en-GB" w:bidi="fa-IR"/>
+        </w:rPr>
+        <w:pict>
+          <v:shape id="_x0000_i1052" type="#_x0000_t75" style="width:453pt;height:132pt">
+            <v:imagedata r:id="rId9" o:title="Copy Dataset"/>
+          </v:shape>
+        </w:pict>
+      </w:r>
+    </w:p>
+    <w:p>
+      <w:pPr>
+        <w:spacing w:before="100" w:beforeAutospacing="1" w:after="100" w:afterAutospacing="1" w:line="240" w:lineRule="auto"/>
+        <w:contextualSpacing/>
+        <w:rPr>
+          <w:lang w:val="en-US"/>
+        </w:rPr>
+      </w:pPr>
+    </w:p>
+    <w:p>
+      <w:pPr>
+        <w:pStyle w:val="Heading2"/>
+        <w:spacing w:before="100" w:beforeAutospacing="1" w:after="100" w:afterAutospacing="1" w:line="240" w:lineRule="auto"/>
+        <w:contextualSpacing/>
+        <w:jc w:val="both"/>
+        <w:rPr>
+          <w:lang w:val="en-US"/>
+        </w:rPr>
+      </w:pPr>
+      <w:bookmarkStart w:id="4" w:name="_Toc452035186"/>
+      <w:r>
+        <w:rPr>
+          <w:lang w:val="en-US"/>
+        </w:rPr>
+        <w:t>2.2</w:t>
+      </w:r>
+      <w:r>
+        <w:rPr>
+          <w:lang w:val="en-US"/>
+        </w:rPr>
+        <w:t xml:space="preserve"> </w:t>
       </w:r>
       <w:r>
         <w:rPr>
@@ -2772,10 +3137,12 @@
         </w:rPr>
         <w:t>Content</w:t>
       </w:r>
-      <w:bookmarkEnd w:id="3"/>
-    </w:p>
-    <w:p>
-      <w:pPr>
+      <w:bookmarkEnd w:id="4"/>
+    </w:p>
+    <w:p>
+      <w:pPr>
+        <w:spacing w:before="100" w:beforeAutospacing="1" w:after="100" w:afterAutospacing="1" w:line="240" w:lineRule="auto"/>
+        <w:contextualSpacing/>
         <w:jc w:val="both"/>
         <w:rPr>
           <w:lang w:val="en-US"/>
@@ -2787,7 +3154,7 @@
         </w:rPr>
         <w:pict>
           <v:shape id="Grafik 1" o:spid="_x0000_s1067" type="#_x0000_t75" style="position:absolute;left:0;text-align:left;margin-left:13.3pt;margin-top:46.05pt;width:308.1pt;height:107.2pt;z-index:-1;visibility:visible" wrapcoords="-70 0 -70 21412 21600 21412 21600 0 -70 0">
-            <v:imagedata r:id="rId9" o:title="" croptop="3956f" cropleft="16616f" cropright="13535f"/>
+            <v:imagedata r:id="rId10" o:title="" croptop="3956f" cropleft="16616f" cropright="13535f"/>
             <w10:wrap type="tight"/>
           </v:shape>
         </w:pict>
@@ -2807,14 +3174,18 @@
     </w:p>
     <w:p>
       <w:pPr>
-        <w:jc w:val="both"/>
-        <w:rPr>
-          <w:lang w:val="en-US"/>
-        </w:rPr>
-      </w:pPr>
-    </w:p>
-    <w:p>
-      <w:pPr>
+        <w:spacing w:before="100" w:beforeAutospacing="1" w:after="100" w:afterAutospacing="1" w:line="240" w:lineRule="auto"/>
+        <w:contextualSpacing/>
+        <w:jc w:val="both"/>
+        <w:rPr>
+          <w:lang w:val="en-US"/>
+        </w:rPr>
+      </w:pPr>
+    </w:p>
+    <w:p>
+      <w:pPr>
+        <w:spacing w:before="100" w:beforeAutospacing="1" w:after="100" w:afterAutospacing="1" w:line="240" w:lineRule="auto"/>
+        <w:contextualSpacing/>
         <w:jc w:val="both"/>
         <w:rPr>
           <w:noProof/>
@@ -2831,6 +3202,8 @@
     </w:p>
     <w:p>
       <w:pPr>
+        <w:spacing w:before="100" w:beforeAutospacing="1" w:after="100" w:afterAutospacing="1" w:line="240" w:lineRule="auto"/>
+        <w:contextualSpacing/>
         <w:jc w:val="both"/>
         <w:rPr>
           <w:noProof/>
@@ -2840,15 +3213,18 @@
     </w:p>
     <w:p>
       <w:pPr>
-        <w:jc w:val="both"/>
-        <w:rPr>
-          <w:lang w:val="en-US"/>
-        </w:rPr>
-      </w:pPr>
-    </w:p>
-    <w:p>
-      <w:pPr>
-        <w:spacing w:after="0"/>
+        <w:spacing w:before="100" w:beforeAutospacing="1" w:after="100" w:afterAutospacing="1" w:line="240" w:lineRule="auto"/>
+        <w:contextualSpacing/>
+        <w:jc w:val="both"/>
+        <w:rPr>
+          <w:lang w:val="en-US"/>
+        </w:rPr>
+      </w:pPr>
+    </w:p>
+    <w:p>
+      <w:pPr>
+        <w:spacing w:before="100" w:beforeAutospacing="1" w:after="100" w:afterAutospacing="1" w:line="240" w:lineRule="auto"/>
+        <w:contextualSpacing/>
         <w:rPr>
           <w:lang w:val="en-US"/>
         </w:rPr>
@@ -2861,8 +3237,8 @@
       </w:r>
       <w:r>
         <w:pict>
-          <v:shape id="Picture 35" o:spid="_x0000_i1026" type="#_x0000_t75" style="width:5.85pt;height:5pt;visibility:visible">
-            <v:imagedata r:id="rId10" o:title="" croptop="18348f" cropbottom="45896f" cropleft="3200f" cropright="61527f"/>
+          <v:shape id="Picture 35" o:spid="_x0000_i1027" type="#_x0000_t75" style="width:6pt;height:5.25pt;visibility:visible">
+            <v:imagedata r:id="rId11" o:title="" croptop="18348f" cropbottom="45896f" cropleft="3200f" cropright="61527f"/>
           </v:shape>
         </w:pict>
       </w:r>
@@ -2903,8 +3279,8 @@
           <w:lang w:eastAsia="de-DE"/>
         </w:rPr>
         <w:pict>
-          <v:shape id="_x0000_i1027" type="#_x0000_t75" style="width:23.45pt;height:21.75pt;visibility:visible;mso-wrap-style:square">
-            <v:imagedata r:id="rId11" o:title="" cropbottom="11295f" cropleft="5163f"/>
+          <v:shape id="_x0000_i1028" type="#_x0000_t75" style="width:23.25pt;height:21.75pt;visibility:visible;mso-wrap-style:square">
+            <v:imagedata r:id="rId12" o:title="" cropbottom="11295f" cropleft="5163f"/>
           </v:shape>
         </w:pict>
       </w:r>
@@ -2946,7 +3322,8 @@
     </w:p>
     <w:p>
       <w:pPr>
-        <w:spacing w:after="0"/>
+        <w:spacing w:before="100" w:beforeAutospacing="1" w:after="100" w:afterAutospacing="1" w:line="240" w:lineRule="auto"/>
+        <w:contextualSpacing/>
         <w:jc w:val="both"/>
         <w:rPr>
           <w:lang w:val="en-US"/>
@@ -2958,8 +3335,8 @@
           <w:lang w:eastAsia="de-DE"/>
         </w:rPr>
         <w:pict>
-          <v:shape id="_x0000_i1028" type="#_x0000_t75" style="width:23.45pt;height:23.45pt;visibility:visible;mso-wrap-style:square">
-            <v:imagedata r:id="rId12" o:title="" cropbottom="9227f"/>
+          <v:shape id="_x0000_i1029" type="#_x0000_t75" style="width:23.25pt;height:23.25pt;visibility:visible;mso-wrap-style:square">
+            <v:imagedata r:id="rId13" o:title="" cropbottom="9227f"/>
           </v:shape>
         </w:pict>
       </w:r>
@@ -2984,7 +3361,8 @@
     </w:p>
     <w:p>
       <w:pPr>
-        <w:spacing w:after="0"/>
+        <w:spacing w:before="100" w:beforeAutospacing="1" w:after="100" w:afterAutospacing="1" w:line="240" w:lineRule="auto"/>
+        <w:contextualSpacing/>
         <w:rPr>
           <w:lang w:val="en-US"/>
         </w:rPr>
@@ -2995,8 +3373,8 @@
           <w:lang w:eastAsia="de-DE"/>
         </w:rPr>
         <w:pict>
-          <v:shape id="_x0000_i1029" type="#_x0000_t75" style="width:45.2pt;height:20.1pt;visibility:visible;mso-wrap-style:square">
-            <v:imagedata r:id="rId13" o:title=""/>
+          <v:shape id="_x0000_i1030" type="#_x0000_t75" style="width:45pt;height:20.25pt;visibility:visible;mso-wrap-style:square">
+            <v:imagedata r:id="rId14" o:title=""/>
           </v:shape>
         </w:pict>
       </w:r>
@@ -3025,8 +3403,8 @@
           <w:lang w:eastAsia="de-DE"/>
         </w:rPr>
         <w:pict>
-          <v:shape id="_x0000_i1030" type="#_x0000_t75" style="width:15.05pt;height:12.55pt;visibility:visible;mso-wrap-style:square">
-            <v:imagedata r:id="rId14" o:title="" cropbottom="20314f"/>
+          <v:shape id="_x0000_i1031" type="#_x0000_t75" style="width:15pt;height:12.75pt;visibility:visible;mso-wrap-style:square">
+            <v:imagedata r:id="rId15" o:title="" cropbottom="20314f"/>
           </v:shape>
         </w:pict>
       </w:r>
@@ -3036,8 +3414,8 @@
           <w:lang w:eastAsia="de-DE"/>
         </w:rPr>
         <w:pict>
-          <v:shape id="_x0000_i1031" type="#_x0000_t75" style="width:12.55pt;height:10.9pt;visibility:visible;mso-wrap-style:square">
-            <v:imagedata r:id="rId15" o:title="" cropbottom="23048f"/>
+          <v:shape id="_x0000_i1032" type="#_x0000_t75" style="width:12.75pt;height:10.5pt;visibility:visible;mso-wrap-style:square">
+            <v:imagedata r:id="rId16" o:title="" cropbottom="23048f"/>
           </v:shape>
         </w:pict>
       </w:r>
@@ -3066,21 +3444,27 @@
     <w:p>
       <w:pPr>
         <w:pStyle w:val="Heading2"/>
-        <w:jc w:val="both"/>
-        <w:rPr>
-          <w:lang w:val="en-US"/>
-        </w:rPr>
-      </w:pPr>
-    </w:p>
-    <w:p>
-      <w:pPr>
-        <w:rPr>
-          <w:lang w:val="en-US"/>
-        </w:rPr>
-      </w:pPr>
-    </w:p>
-    <w:p>
-      <w:pPr>
+        <w:spacing w:before="100" w:beforeAutospacing="1" w:after="100" w:afterAutospacing="1" w:line="240" w:lineRule="auto"/>
+        <w:contextualSpacing/>
+        <w:jc w:val="both"/>
+        <w:rPr>
+          <w:lang w:val="en-US"/>
+        </w:rPr>
+      </w:pPr>
+    </w:p>
+    <w:p>
+      <w:pPr>
+        <w:spacing w:before="100" w:beforeAutospacing="1" w:after="100" w:afterAutospacing="1" w:line="240" w:lineRule="auto"/>
+        <w:contextualSpacing/>
+        <w:rPr>
+          <w:lang w:val="en-US"/>
+        </w:rPr>
+      </w:pPr>
+    </w:p>
+    <w:p>
+      <w:pPr>
+        <w:spacing w:before="100" w:beforeAutospacing="1" w:after="100" w:afterAutospacing="1" w:line="240" w:lineRule="auto"/>
+        <w:contextualSpacing/>
         <w:jc w:val="both"/>
         <w:rPr>
           <w:lang w:val="en-US"/>
@@ -3125,6 +3509,8 @@
     </w:p>
     <w:p>
       <w:pPr>
+        <w:spacing w:before="100" w:beforeAutospacing="1" w:after="100" w:afterAutospacing="1" w:line="240" w:lineRule="auto"/>
+        <w:contextualSpacing/>
         <w:rPr>
           <w:lang w:val="en-US"/>
         </w:rPr>
@@ -3139,6 +3525,8 @@
     <w:p>
       <w:pPr>
         <w:pStyle w:val="Heading2"/>
+        <w:spacing w:before="100" w:beforeAutospacing="1" w:after="100" w:afterAutospacing="1" w:line="240" w:lineRule="auto"/>
+        <w:contextualSpacing/>
         <w:jc w:val="both"/>
         <w:rPr>
           <w:lang w:val="en-US"/>
@@ -3148,17 +3536,19 @@
     <w:p>
       <w:pPr>
         <w:pStyle w:val="Heading2"/>
-        <w:jc w:val="both"/>
-        <w:rPr>
-          <w:lang w:val="en-US"/>
-        </w:rPr>
-      </w:pPr>
-      <w:bookmarkStart w:id="4" w:name="_Toc451418474"/>
-      <w:r>
-        <w:rPr>
-          <w:lang w:val="en-US"/>
-        </w:rPr>
-        <w:t>2.2</w:t>
+        <w:spacing w:before="100" w:beforeAutospacing="1" w:after="100" w:afterAutospacing="1" w:line="240" w:lineRule="auto"/>
+        <w:contextualSpacing/>
+        <w:jc w:val="both"/>
+        <w:rPr>
+          <w:lang w:val="en-US"/>
+        </w:rPr>
+      </w:pPr>
+      <w:bookmarkStart w:id="5" w:name="_Toc452035187"/>
+      <w:r>
+        <w:rPr>
+          <w:lang w:val="en-US"/>
+        </w:rPr>
+        <w:t>2.3</w:t>
       </w:r>
       <w:r>
         <w:rPr>
@@ -3166,10 +3556,12 @@
         </w:rPr>
         <w:t xml:space="preserve"> Messages</w:t>
       </w:r>
-      <w:bookmarkEnd w:id="4"/>
-    </w:p>
-    <w:p>
-      <w:pPr>
+      <w:bookmarkEnd w:id="5"/>
+    </w:p>
+    <w:p>
+      <w:pPr>
+        <w:spacing w:before="100" w:beforeAutospacing="1" w:after="100" w:afterAutospacing="1" w:line="240" w:lineRule="auto"/>
+        <w:contextualSpacing/>
         <w:rPr>
           <w:lang w:val="en-US"/>
         </w:rPr>
@@ -3195,6 +3587,8 @@
     </w:p>
     <w:p>
       <w:pPr>
+        <w:spacing w:before="100" w:beforeAutospacing="1" w:after="100" w:afterAutospacing="1" w:line="240" w:lineRule="auto"/>
+        <w:contextualSpacing/>
         <w:rPr>
           <w:lang w:val="en-US"/>
         </w:rPr>
@@ -3205,14 +3599,16 @@
           <w:lang w:eastAsia="de-DE"/>
         </w:rPr>
         <w:pict>
-          <v:shape id="_x0000_i1032" type="#_x0000_t75" style="width:449.6pt;height:131.45pt;visibility:visible;mso-wrap-style:square">
-            <v:imagedata r:id="rId16" o:title="" croptop="43616f" cropbottom="4357f" cropleft="40659f" cropright="5982f"/>
+          <v:shape id="_x0000_i1033" type="#_x0000_t75" style="width:450pt;height:131.25pt;visibility:visible;mso-wrap-style:square">
+            <v:imagedata r:id="rId17" o:title="" croptop="43616f" cropbottom="4357f" cropleft="40659f" cropright="5982f"/>
           </v:shape>
         </w:pict>
       </w:r>
     </w:p>
     <w:p>
       <w:pPr>
+        <w:spacing w:before="100" w:beforeAutospacing="1" w:after="100" w:afterAutospacing="1" w:line="240" w:lineRule="auto"/>
+        <w:contextualSpacing/>
         <w:rPr>
           <w:lang w:val="en-US"/>
         </w:rPr>
@@ -3225,22 +3621,26 @@
           <w:ilvl w:val="0"/>
           <w:numId w:val="7"/>
         </w:numPr>
-        <w:jc w:val="both"/>
-        <w:rPr>
-          <w:lang w:val="en-US"/>
-        </w:rPr>
-      </w:pPr>
-      <w:bookmarkStart w:id="5" w:name="_Toc451418475"/>
+        <w:spacing w:before="100" w:beforeAutospacing="1" w:after="100" w:afterAutospacing="1" w:line="240" w:lineRule="auto"/>
+        <w:contextualSpacing/>
+        <w:jc w:val="both"/>
+        <w:rPr>
+          <w:lang w:val="en-US"/>
+        </w:rPr>
+      </w:pPr>
+      <w:bookmarkStart w:id="6" w:name="_Toc452035188"/>
       <w:r>
         <w:rPr>
           <w:lang w:val="en-US"/>
         </w:rPr>
         <w:t>Upload Data</w:t>
       </w:r>
-      <w:bookmarkEnd w:id="5"/>
-    </w:p>
-    <w:p>
-      <w:pPr>
+      <w:bookmarkEnd w:id="6"/>
+    </w:p>
+    <w:p>
+      <w:pPr>
+        <w:spacing w:before="100" w:beforeAutospacing="1" w:after="100" w:afterAutospacing="1" w:line="240" w:lineRule="auto"/>
+        <w:contextualSpacing/>
         <w:rPr>
           <w:lang w:val="en-US"/>
         </w:rPr>
@@ -3338,6 +3738,8 @@
     </w:p>
     <w:p>
       <w:pPr>
+        <w:spacing w:before="100" w:beforeAutospacing="1" w:after="100" w:afterAutospacing="1" w:line="240" w:lineRule="auto"/>
+        <w:contextualSpacing/>
         <w:jc w:val="both"/>
         <w:rPr>
           <w:b/>
@@ -3349,9 +3751,10 @@
           <w:noProof/>
           <w:lang w:eastAsia="de-DE"/>
         </w:rPr>
+        <w:lastRenderedPageBreak/>
         <w:pict>
-          <v:shape id="_x0000_i1033" type="#_x0000_t75" style="width:452.95pt;height:98.8pt">
-            <v:imagedata r:id="rId17" o:title="Upload data"/>
+          <v:shape id="_x0000_i1034" type="#_x0000_t75" style="width:453pt;height:99pt">
+            <v:imagedata r:id="rId18" o:title="Upload data"/>
           </v:shape>
         </w:pict>
       </w:r>
@@ -3359,6 +3762,8 @@
     <w:p>
       <w:pPr>
         <w:pStyle w:val="Heading2"/>
+        <w:spacing w:before="100" w:beforeAutospacing="1" w:after="100" w:afterAutospacing="1" w:line="240" w:lineRule="auto"/>
+        <w:contextualSpacing/>
         <w:rPr>
           <w:lang w:val="en-US"/>
         </w:rPr>
@@ -3367,21 +3772,25 @@
     <w:p>
       <w:pPr>
         <w:pStyle w:val="Heading2"/>
-        <w:rPr>
-          <w:lang w:val="en-US"/>
-        </w:rPr>
-      </w:pPr>
-      <w:bookmarkStart w:id="6" w:name="_Toc451418476"/>
+        <w:spacing w:before="100" w:beforeAutospacing="1" w:after="100" w:afterAutospacing="1" w:line="240" w:lineRule="auto"/>
+        <w:contextualSpacing/>
+        <w:rPr>
+          <w:lang w:val="en-US"/>
+        </w:rPr>
+      </w:pPr>
+      <w:bookmarkStart w:id="7" w:name="_Toc452035189"/>
       <w:r>
         <w:rPr>
           <w:lang w:val="en-US"/>
         </w:rPr>
         <w:t>3.1. Structured Data</w:t>
       </w:r>
-      <w:bookmarkEnd w:id="6"/>
-    </w:p>
-    <w:p>
-      <w:pPr>
+      <w:bookmarkEnd w:id="7"/>
+    </w:p>
+    <w:p>
+      <w:pPr>
+        <w:spacing w:before="100" w:beforeAutospacing="1" w:after="100" w:afterAutospacing="1" w:line="240" w:lineRule="auto"/>
+        <w:contextualSpacing/>
         <w:jc w:val="both"/>
         <w:rPr>
           <w:lang w:val="en-US"/>
@@ -3410,22 +3819,36 @@
     </w:p>
     <w:p>
       <w:pPr>
+        <w:spacing w:before="100" w:beforeAutospacing="1" w:after="100" w:afterAutospacing="1" w:line="240" w:lineRule="auto"/>
+        <w:contextualSpacing/>
+        <w:jc w:val="both"/>
+        <w:rPr>
+          <w:lang w:val="en-US"/>
+        </w:rPr>
+      </w:pPr>
+    </w:p>
+    <w:p>
+      <w:pPr>
         <w:pStyle w:val="Heading3"/>
-        <w:rPr>
-          <w:lang w:val="en-US"/>
-        </w:rPr>
-      </w:pPr>
-      <w:bookmarkStart w:id="7" w:name="_Toc451418477"/>
+        <w:spacing w:before="100" w:beforeAutospacing="1" w:after="100" w:afterAutospacing="1" w:line="240" w:lineRule="auto"/>
+        <w:contextualSpacing/>
+        <w:rPr>
+          <w:lang w:val="en-US"/>
+        </w:rPr>
+      </w:pPr>
+      <w:bookmarkStart w:id="8" w:name="_Toc452035190"/>
       <w:r>
         <w:rPr>
           <w:lang w:val="en-US"/>
         </w:rPr>
         <w:t>3.1.1. Select File</w:t>
       </w:r>
-      <w:bookmarkEnd w:id="7"/>
-    </w:p>
-    <w:p>
-      <w:pPr>
+      <w:bookmarkEnd w:id="8"/>
+    </w:p>
+    <w:p>
+      <w:pPr>
+        <w:spacing w:before="100" w:beforeAutospacing="1" w:after="100" w:afterAutospacing="1" w:line="240" w:lineRule="auto"/>
+        <w:contextualSpacing/>
         <w:jc w:val="both"/>
         <w:rPr>
           <w:lang w:val="en-US"/>
@@ -3592,38 +4015,53 @@
     </w:p>
     <w:p>
       <w:pPr>
-        <w:jc w:val="both"/>
-        <w:rPr>
-          <w:lang w:val="en-US"/>
-        </w:rPr>
-      </w:pPr>
-      <w:r>
+        <w:spacing w:before="100" w:beforeAutospacing="1" w:after="100" w:afterAutospacing="1" w:line="240" w:lineRule="auto"/>
+        <w:contextualSpacing/>
+        <w:jc w:val="both"/>
         <w:rPr>
           <w:noProof/>
           <w:lang w:eastAsia="de-DE"/>
         </w:rPr>
+      </w:pPr>
+      <w:r>
+        <w:rPr>
+          <w:noProof/>
+          <w:lang w:eastAsia="de-DE"/>
+        </w:rPr>
         <w:pict>
-          <v:shape id="_x0000_i1034" type="#_x0000_t75" style="width:452.95pt;height:246.15pt">
-            <v:imagedata r:id="rId18" o:title="Collect_upload Structured"/>
+          <v:shape id="_x0000_i1035" type="#_x0000_t75" style="width:453pt;height:246pt">
+            <v:imagedata r:id="rId19" o:title="Collect_upload Structured"/>
           </v:shape>
         </w:pict>
       </w:r>
     </w:p>
     <w:p>
       <w:pPr>
+        <w:spacing w:before="100" w:beforeAutospacing="1" w:after="100" w:afterAutospacing="1" w:line="240" w:lineRule="auto"/>
+        <w:contextualSpacing/>
+        <w:jc w:val="both"/>
+        <w:rPr>
+          <w:lang w:val="en-US"/>
+        </w:rPr>
+      </w:pPr>
+    </w:p>
+    <w:p>
+      <w:pPr>
         <w:pStyle w:val="Heading3"/>
+        <w:spacing w:before="100" w:beforeAutospacing="1" w:after="100" w:afterAutospacing="1" w:line="240" w:lineRule="auto"/>
+        <w:contextualSpacing/>
         <w:rPr>
           <w:lang w:val="en-GB"/>
         </w:rPr>
       </w:pPr>
-      <w:bookmarkStart w:id="8" w:name="_Toc451418478"/>
+      <w:bookmarkStart w:id="9" w:name="_Toc452035191"/>
       <w:r>
         <w:rPr>
           <w:lang w:val="en-GB"/>
         </w:rPr>
         <w:t>3.1.2. Get File Information</w:t>
       </w:r>
-      <w:bookmarkEnd w:id="8"/>
+      <w:bookmarkEnd w:id="9"/>
       <w:r>
         <w:rPr>
           <w:lang w:val="en-GB"/>
@@ -3633,6 +4071,8 @@
     </w:p>
     <w:p>
       <w:pPr>
+        <w:spacing w:before="100" w:beforeAutospacing="1" w:after="100" w:afterAutospacing="1" w:line="240" w:lineRule="auto"/>
+        <w:contextualSpacing/>
         <w:jc w:val="both"/>
         <w:rPr>
           <w:lang w:val="en-US"/>
@@ -3677,23 +4117,28 @@
     </w:p>
     <w:p>
       <w:pPr>
-        <w:jc w:val="both"/>
-        <w:rPr>
-          <w:lang w:val="en-US"/>
-        </w:rPr>
-      </w:pPr>
-    </w:p>
-    <w:p>
-      <w:pPr>
-        <w:jc w:val="both"/>
-        <w:rPr>
-          <w:lang w:val="en-US"/>
-        </w:rPr>
-      </w:pPr>
-      <w:r>
-        <w:rPr>
-          <w:lang w:val="en-US"/>
-        </w:rPr>
+        <w:spacing w:before="100" w:beforeAutospacing="1" w:after="100" w:afterAutospacing="1" w:line="240" w:lineRule="auto"/>
+        <w:contextualSpacing/>
+        <w:jc w:val="both"/>
+        <w:rPr>
+          <w:lang w:val="en-US"/>
+        </w:rPr>
+      </w:pPr>
+    </w:p>
+    <w:p>
+      <w:pPr>
+        <w:spacing w:before="100" w:beforeAutospacing="1" w:after="100" w:afterAutospacing="1" w:line="240" w:lineRule="auto"/>
+        <w:contextualSpacing/>
+        <w:jc w:val="both"/>
+        <w:rPr>
+          <w:lang w:val="en-US"/>
+        </w:rPr>
+      </w:pPr>
+      <w:r>
+        <w:rPr>
+          <w:lang w:val="en-US"/>
+        </w:rPr>
+        <w:lastRenderedPageBreak/>
         <w:t xml:space="preserve">For all </w:t>
       </w:r>
       <w:r>
@@ -3711,6 +4156,8 @@
     </w:p>
     <w:p>
       <w:pPr>
+        <w:spacing w:before="100" w:beforeAutospacing="1" w:after="100" w:afterAutospacing="1" w:line="240" w:lineRule="auto"/>
+        <w:contextualSpacing/>
         <w:jc w:val="both"/>
         <w:rPr>
           <w:lang w:val="en-US"/>
@@ -3738,6 +4185,8 @@
     </w:p>
     <w:p>
       <w:pPr>
+        <w:spacing w:before="100" w:beforeAutospacing="1" w:after="100" w:afterAutospacing="1" w:line="240" w:lineRule="auto"/>
+        <w:contextualSpacing/>
         <w:jc w:val="both"/>
         <w:rPr>
           <w:lang w:val="en-US"/>
@@ -3752,16 +4201,17 @@
     </w:p>
     <w:p>
       <w:pPr>
-        <w:jc w:val="both"/>
-        <w:rPr>
-          <w:lang w:val="en-US"/>
-        </w:rPr>
-      </w:pPr>
-      <w:r>
-        <w:rPr>
-          <w:lang w:val="en-US"/>
-        </w:rPr>
-        <w:lastRenderedPageBreak/>
+        <w:spacing w:before="100" w:beforeAutospacing="1" w:after="100" w:afterAutospacing="1" w:line="240" w:lineRule="auto"/>
+        <w:contextualSpacing/>
+        <w:jc w:val="both"/>
+        <w:rPr>
+          <w:lang w:val="en-US"/>
+        </w:rPr>
+      </w:pPr>
+      <w:r>
+        <w:rPr>
+          <w:lang w:val="en-US"/>
+        </w:rPr>
         <w:t xml:space="preserve">Next please specify whether the </w:t>
       </w:r>
       <w:r>
@@ -3828,6 +4278,8 @@
     </w:p>
     <w:p>
       <w:pPr>
+        <w:spacing w:before="100" w:beforeAutospacing="1" w:after="100" w:afterAutospacing="1" w:line="240" w:lineRule="auto"/>
+        <w:contextualSpacing/>
         <w:jc w:val="both"/>
       </w:pPr>
       <w:r>
@@ -3836,8 +4288,8 @@
           <w:lang w:eastAsia="de-DE"/>
         </w:rPr>
         <w:pict>
-          <v:shape id="Picture 3" o:spid="_x0000_i1035" type="#_x0000_t75" alt="ColumnWise.JPG" style="width:201.75pt;height:81.2pt;visibility:visible">
-            <v:imagedata r:id="rId19" o:title="" croptop="13732f" cropbottom="13605f"/>
+          <v:shape id="Picture 3" o:spid="_x0000_i1036" type="#_x0000_t75" alt="ColumnWise.JPG" style="width:201.75pt;height:81pt;visibility:visible">
+            <v:imagedata r:id="rId20" o:title="" croptop="13732f" cropbottom="13605f"/>
           </v:shape>
         </w:pict>
       </w:r>
@@ -3847,22 +4299,26 @@
           <w:lang w:eastAsia="de-DE"/>
         </w:rPr>
         <w:pict>
-          <v:shape id="Picture 6" o:spid="_x0000_i1036" type="#_x0000_t75" alt="RowWise.JPG" style="width:223.55pt;height:92.1pt;visibility:visible">
-            <v:imagedata r:id="rId20" o:title="" croptop="13866f" cropbottom="14521f"/>
+          <v:shape id="Picture 6" o:spid="_x0000_i1037" type="#_x0000_t75" alt="RowWise.JPG" style="width:223.5pt;height:91.5pt;visibility:visible">
+            <v:imagedata r:id="rId21" o:title="" croptop="13866f" cropbottom="14521f"/>
           </v:shape>
         </w:pict>
       </w:r>
     </w:p>
     <w:p>
       <w:pPr>
-        <w:jc w:val="both"/>
-        <w:rPr>
-          <w:lang w:val="en-US"/>
-        </w:rPr>
-      </w:pPr>
-    </w:p>
-    <w:p>
-      <w:pPr>
+        <w:spacing w:before="100" w:beforeAutospacing="1" w:after="100" w:afterAutospacing="1" w:line="240" w:lineRule="auto"/>
+        <w:contextualSpacing/>
+        <w:jc w:val="both"/>
+        <w:rPr>
+          <w:lang w:val="en-US"/>
+        </w:rPr>
+      </w:pPr>
+    </w:p>
+    <w:p>
+      <w:pPr>
+        <w:spacing w:before="100" w:beforeAutospacing="1" w:after="100" w:afterAutospacing="1" w:line="240" w:lineRule="auto"/>
+        <w:contextualSpacing/>
         <w:jc w:val="both"/>
         <w:rPr>
           <w:lang w:val="en-US"/>
@@ -3895,6 +4351,8 @@
     </w:p>
     <w:p>
       <w:pPr>
+        <w:spacing w:before="100" w:beforeAutospacing="1" w:after="100" w:afterAutospacing="1" w:line="240" w:lineRule="auto"/>
+        <w:contextualSpacing/>
         <w:jc w:val="both"/>
         <w:rPr>
           <w:lang w:val="en-US"/>
@@ -3921,6 +4379,8 @@
     </w:p>
     <w:p>
       <w:pPr>
+        <w:spacing w:before="100" w:beforeAutospacing="1" w:after="100" w:afterAutospacing="1" w:line="240" w:lineRule="auto"/>
+        <w:contextualSpacing/>
         <w:jc w:val="both"/>
       </w:pPr>
       <w:r>
@@ -3929,8 +4389,8 @@
           <w:lang w:eastAsia="de-DE"/>
         </w:rPr>
         <w:pict>
-          <v:shape id="Picture 10" o:spid="_x0000_i1037" type="#_x0000_t75" alt="Offset.JPG" style="width:208.45pt;height:103.8pt;visibility:visible">
-            <v:imagedata r:id="rId21" o:title="" croptop="9023f" cropbottom="13471f"/>
+          <v:shape id="Picture 10" o:spid="_x0000_i1038" type="#_x0000_t75" alt="Offset.JPG" style="width:208.5pt;height:103.5pt;visibility:visible">
+            <v:imagedata r:id="rId22" o:title="" croptop="9023f" cropbottom="13471f"/>
           </v:shape>
         </w:pict>
       </w:r>
@@ -3940,14 +4400,16 @@
           <w:lang w:eastAsia="de-DE"/>
         </w:rPr>
         <w:pict>
-          <v:shape id="Picture 11" o:spid="_x0000_i1038" type="#_x0000_t75" alt="Variables.JPG" style="width:230.25pt;height:96.3pt;visibility:visible">
-            <v:imagedata r:id="rId22" o:title="" croptop="13344f" cropbottom="13471f"/>
+          <v:shape id="Picture 11" o:spid="_x0000_i1039" type="#_x0000_t75" alt="Variables.JPG" style="width:230.25pt;height:96pt;visibility:visible">
+            <v:imagedata r:id="rId23" o:title="" croptop="13344f" cropbottom="13471f"/>
           </v:shape>
         </w:pict>
       </w:r>
     </w:p>
     <w:p>
       <w:pPr>
+        <w:spacing w:before="100" w:beforeAutospacing="1" w:after="100" w:afterAutospacing="1" w:line="240" w:lineRule="auto"/>
+        <w:contextualSpacing/>
         <w:jc w:val="both"/>
         <w:rPr>
           <w:lang w:val="en-US"/>
@@ -3968,14 +4430,18 @@
     </w:p>
     <w:p>
       <w:pPr>
-        <w:jc w:val="both"/>
-        <w:rPr>
-          <w:lang w:val="en-US"/>
-        </w:rPr>
-      </w:pPr>
-    </w:p>
-    <w:p>
-      <w:pPr>
+        <w:spacing w:before="100" w:beforeAutospacing="1" w:after="100" w:afterAutospacing="1" w:line="240" w:lineRule="auto"/>
+        <w:contextualSpacing/>
+        <w:jc w:val="both"/>
+        <w:rPr>
+          <w:lang w:val="en-US"/>
+        </w:rPr>
+      </w:pPr>
+    </w:p>
+    <w:p>
+      <w:pPr>
+        <w:spacing w:before="100" w:beforeAutospacing="1" w:after="100" w:afterAutospacing="1" w:line="240" w:lineRule="auto"/>
+        <w:contextualSpacing/>
         <w:jc w:val="both"/>
         <w:rPr>
           <w:lang w:val="en-US"/>
@@ -3985,12 +4451,14 @@
     <w:p>
       <w:pPr>
         <w:pStyle w:val="Heading2"/>
+        <w:spacing w:before="100" w:beforeAutospacing="1" w:after="100" w:afterAutospacing="1" w:line="240" w:lineRule="auto"/>
+        <w:contextualSpacing/>
         <w:jc w:val="both"/>
         <w:rPr>
           <w:lang w:val="en-GB"/>
         </w:rPr>
       </w:pPr>
-      <w:bookmarkStart w:id="9" w:name="_Toc451418479"/>
+      <w:bookmarkStart w:id="10" w:name="_Toc452035192"/>
       <w:r>
         <w:rPr>
           <w:lang w:val="en-US"/>
@@ -4009,10 +4477,12 @@
         </w:rPr>
         <w:t>Specify Dataset</w:t>
       </w:r>
-      <w:bookmarkEnd w:id="9"/>
-    </w:p>
-    <w:p>
-      <w:pPr>
+      <w:bookmarkEnd w:id="10"/>
+    </w:p>
+    <w:p>
+      <w:pPr>
+        <w:spacing w:before="100" w:beforeAutospacing="1" w:after="100" w:afterAutospacing="1" w:line="240" w:lineRule="auto"/>
+        <w:contextualSpacing/>
         <w:jc w:val="both"/>
         <w:rPr>
           <w:lang w:val="en-US"/>
@@ -4057,6 +4527,8 @@
     </w:p>
     <w:p>
       <w:pPr>
+        <w:spacing w:before="100" w:beforeAutospacing="1" w:after="100" w:afterAutospacing="1" w:line="240" w:lineRule="auto"/>
+        <w:contextualSpacing/>
         <w:jc w:val="both"/>
         <w:rPr>
           <w:lang w:val="en-US"/>
@@ -4069,8 +4541,8 @@
         </w:rPr>
         <w:lastRenderedPageBreak/>
         <w:pict>
-          <v:shape id="_x0000_i1039" type="#_x0000_t75" style="width:452.95pt;height:246.15pt">
-            <v:imagedata r:id="rId23" o:title="Specify Dataset"/>
+          <v:shape id="_x0000_i1040" type="#_x0000_t75" style="width:453pt;height:246pt">
+            <v:imagedata r:id="rId24" o:title="Specify Dataset"/>
           </v:shape>
         </w:pict>
       </w:r>
@@ -4078,6 +4550,8 @@
     <w:p>
       <w:pPr>
         <w:keepNext/>
+        <w:spacing w:before="100" w:beforeAutospacing="1" w:after="100" w:afterAutospacing="1" w:line="240" w:lineRule="auto"/>
+        <w:contextualSpacing/>
         <w:jc w:val="both"/>
         <w:rPr>
           <w:lang w:val="en-US"/>
@@ -4094,12 +4568,14 @@
     <w:p>
       <w:pPr>
         <w:pStyle w:val="Heading2"/>
+        <w:spacing w:before="100" w:beforeAutospacing="1" w:after="100" w:afterAutospacing="1" w:line="240" w:lineRule="auto"/>
+        <w:contextualSpacing/>
         <w:jc w:val="both"/>
         <w:rPr>
           <w:lang w:val="en-GB"/>
         </w:rPr>
       </w:pPr>
-      <w:bookmarkStart w:id="10" w:name="_Toc451418480"/>
+      <w:bookmarkStart w:id="11" w:name="_Toc452035193"/>
       <w:r>
         <w:rPr>
           <w:lang w:val="en-US"/>
@@ -4118,10 +4594,12 @@
         </w:rPr>
         <w:t>Define Primary Key</w:t>
       </w:r>
-      <w:bookmarkEnd w:id="10"/>
-    </w:p>
-    <w:p>
-      <w:pPr>
+      <w:bookmarkEnd w:id="11"/>
+    </w:p>
+    <w:p>
+      <w:pPr>
+        <w:spacing w:before="100" w:beforeAutospacing="1" w:after="100" w:afterAutospacing="1" w:line="240" w:lineRule="auto"/>
+        <w:contextualSpacing/>
         <w:jc w:val="both"/>
         <w:rPr>
           <w:lang w:val="en-US"/>
@@ -4263,6 +4741,8 @@
     </w:p>
     <w:p>
       <w:pPr>
+        <w:spacing w:before="100" w:beforeAutospacing="1" w:after="100" w:afterAutospacing="1" w:line="240" w:lineRule="auto"/>
+        <w:contextualSpacing/>
         <w:jc w:val="both"/>
         <w:rPr>
           <w:lang w:val="en-US"/>
@@ -4274,14 +4754,16 @@
           <w:lang w:eastAsia="de-DE"/>
         </w:rPr>
         <w:pict>
-          <v:shape id="_x0000_i1040" type="#_x0000_t75" style="width:452.95pt;height:246.15pt">
-            <v:imagedata r:id="rId24" o:title="Primary Key"/>
+          <v:shape id="_x0000_i1041" type="#_x0000_t75" style="width:453pt;height:246pt">
+            <v:imagedata r:id="rId25" o:title="Primary Key"/>
           </v:shape>
         </w:pict>
       </w:r>
     </w:p>
     <w:p>
       <w:pPr>
+        <w:spacing w:before="100" w:beforeAutospacing="1" w:after="100" w:afterAutospacing="1" w:line="240" w:lineRule="auto"/>
+        <w:contextualSpacing/>
         <w:jc w:val="both"/>
         <w:rPr>
           <w:lang w:val="en-US"/>
@@ -4291,12 +4773,14 @@
     <w:p>
       <w:pPr>
         <w:pStyle w:val="Heading2"/>
+        <w:spacing w:before="100" w:beforeAutospacing="1" w:after="100" w:afterAutospacing="1" w:line="240" w:lineRule="auto"/>
+        <w:contextualSpacing/>
         <w:jc w:val="both"/>
         <w:rPr>
           <w:lang w:val="en-GB"/>
         </w:rPr>
       </w:pPr>
-      <w:bookmarkStart w:id="11" w:name="_Toc451418481"/>
+      <w:bookmarkStart w:id="12" w:name="_Toc452035194"/>
       <w:r>
         <w:rPr>
           <w:lang w:val="en-US"/>
@@ -4316,10 +4800,12 @@
         </w:rPr>
         <w:t>Validation</w:t>
       </w:r>
-      <w:bookmarkEnd w:id="11"/>
-    </w:p>
-    <w:p>
-      <w:pPr>
+      <w:bookmarkEnd w:id="12"/>
+    </w:p>
+    <w:p>
+      <w:pPr>
+        <w:spacing w:before="100" w:beforeAutospacing="1" w:after="100" w:afterAutospacing="1" w:line="240" w:lineRule="auto"/>
+        <w:contextualSpacing/>
         <w:jc w:val="both"/>
         <w:rPr>
           <w:lang w:val="en-US"/>
@@ -4334,6 +4820,8 @@
     </w:p>
     <w:p>
       <w:pPr>
+        <w:spacing w:before="100" w:beforeAutospacing="1" w:after="100" w:afterAutospacing="1" w:line="240" w:lineRule="auto"/>
+        <w:contextualSpacing/>
         <w:jc w:val="both"/>
         <w:rPr>
           <w:lang w:val="en-US"/>
@@ -4362,6 +4850,8 @@
     </w:p>
     <w:p>
       <w:pPr>
+        <w:spacing w:before="100" w:beforeAutospacing="1" w:after="100" w:afterAutospacing="1" w:line="240" w:lineRule="auto"/>
+        <w:contextualSpacing/>
         <w:jc w:val="both"/>
         <w:rPr>
           <w:lang w:val="en-US"/>
@@ -4382,6 +4872,8 @@
     </w:p>
     <w:p>
       <w:pPr>
+        <w:spacing w:before="100" w:beforeAutospacing="1" w:after="100" w:afterAutospacing="1" w:line="240" w:lineRule="auto"/>
+        <w:contextualSpacing/>
         <w:jc w:val="both"/>
         <w:rPr>
           <w:lang w:val="en-US"/>
@@ -4393,14 +4885,16 @@
           <w:lang w:eastAsia="de-DE"/>
         </w:rPr>
         <w:pict>
-          <v:shape id="_x0000_i1041" type="#_x0000_t75" style="width:452.95pt;height:246.15pt">
-            <v:imagedata r:id="rId25" o:title="Validation"/>
+          <v:shape id="_x0000_i1042" type="#_x0000_t75" style="width:453pt;height:246pt">
+            <v:imagedata r:id="rId26" o:title="Validation"/>
           </v:shape>
         </w:pict>
       </w:r>
     </w:p>
     <w:p>
       <w:pPr>
+        <w:spacing w:before="100" w:beforeAutospacing="1" w:after="100" w:afterAutospacing="1" w:line="240" w:lineRule="auto"/>
+        <w:contextualSpacing/>
         <w:jc w:val="both"/>
         <w:rPr>
           <w:lang w:val="en-US"/>
@@ -4410,12 +4904,14 @@
     <w:p>
       <w:pPr>
         <w:pStyle w:val="Heading2"/>
+        <w:spacing w:before="100" w:beforeAutospacing="1" w:after="100" w:afterAutospacing="1" w:line="240" w:lineRule="auto"/>
+        <w:contextualSpacing/>
         <w:jc w:val="both"/>
         <w:rPr>
           <w:lang w:val="en-GB"/>
         </w:rPr>
       </w:pPr>
-      <w:bookmarkStart w:id="12" w:name="_Toc451418482"/>
+      <w:bookmarkStart w:id="13" w:name="_Toc452035195"/>
       <w:r>
         <w:rPr>
           <w:lang w:val="en-US"/>
@@ -4434,10 +4930,12 @@
         </w:rPr>
         <w:t>Summary</w:t>
       </w:r>
-      <w:bookmarkEnd w:id="12"/>
-    </w:p>
-    <w:p>
-      <w:pPr>
+      <w:bookmarkEnd w:id="13"/>
+    </w:p>
+    <w:p>
+      <w:pPr>
+        <w:spacing w:before="100" w:beforeAutospacing="1" w:after="100" w:afterAutospacing="1" w:line="240" w:lineRule="auto"/>
+        <w:contextualSpacing/>
         <w:jc w:val="both"/>
         <w:rPr>
           <w:lang w:val="en-US"/>
@@ -4467,6 +4965,8 @@
     <w:p>
       <w:pPr>
         <w:pStyle w:val="Heading2"/>
+        <w:spacing w:before="100" w:beforeAutospacing="1" w:after="100" w:afterAutospacing="1" w:line="240" w:lineRule="auto"/>
+        <w:contextualSpacing/>
         <w:jc w:val="both"/>
         <w:rPr>
           <w:lang w:val="en-US"/>
@@ -4478,7 +4978,7 @@
         </w:rPr>
         <w:br w:type="page"/>
       </w:r>
-      <w:bookmarkStart w:id="13" w:name="_Toc451418483"/>
+      <w:bookmarkStart w:id="14" w:name="_Toc452035196"/>
       <w:r>
         <w:rPr>
           <w:lang w:val="en-US"/>
@@ -4486,10 +4986,12 @@
         <w:lastRenderedPageBreak/>
         <w:t>3.6. Unstructured Data</w:t>
       </w:r>
-      <w:bookmarkEnd w:id="13"/>
-    </w:p>
-    <w:p>
-      <w:pPr>
+      <w:bookmarkEnd w:id="14"/>
+    </w:p>
+    <w:p>
+      <w:pPr>
+        <w:spacing w:before="100" w:beforeAutospacing="1" w:after="100" w:afterAutospacing="1" w:line="240" w:lineRule="auto"/>
+        <w:contextualSpacing/>
         <w:jc w:val="both"/>
         <w:rPr>
           <w:lang w:val="en-US"/>
@@ -4530,6 +5032,7 @@
       <w:pPr>
         <w:pStyle w:val="NormalWeb"/>
         <w:shd w:val="clear" w:color="auto" w:fill="FFFFFF"/>
+        <w:contextualSpacing/>
         <w:jc w:val="both"/>
         <w:rPr>
           <w:rFonts w:ascii="Calibri" w:hAnsi="Calibri"/>
@@ -4579,6 +5082,7 @@
       <w:pPr>
         <w:pStyle w:val="NormalWeb"/>
         <w:shd w:val="clear" w:color="auto" w:fill="FFFFFF"/>
+        <w:contextualSpacing/>
         <w:jc w:val="both"/>
         <w:rPr>
           <w:rFonts w:ascii="Verdana" w:hAnsi="Verdana"/>
@@ -4605,22 +5109,35 @@
     </w:p>
     <w:p>
       <w:pPr>
-        <w:jc w:val="both"/>
-        <w:rPr>
-          <w:lang w:val="en-US"/>
-        </w:rPr>
-      </w:pPr>
-      <w:r>
+        <w:spacing w:before="100" w:beforeAutospacing="1" w:after="100" w:afterAutospacing="1" w:line="240" w:lineRule="auto"/>
+        <w:contextualSpacing/>
+        <w:jc w:val="both"/>
         <w:rPr>
           <w:noProof/>
           <w:lang w:eastAsia="de-DE"/>
         </w:rPr>
+      </w:pPr>
+      <w:r>
+        <w:rPr>
+          <w:noProof/>
+          <w:lang w:eastAsia="de-DE"/>
+        </w:rPr>
         <w:pict>
-          <v:shape id="_x0000_i1042" type="#_x0000_t75" style="width:452.95pt;height:246.15pt">
-            <v:imagedata r:id="rId26" o:title="Upload Unstructures"/>
+          <v:shape id="_x0000_i1043" type="#_x0000_t75" style="width:453pt;height:246pt">
+            <v:imagedata r:id="rId27" o:title="Upload Unstructures"/>
           </v:shape>
         </w:pict>
       </w:r>
+    </w:p>
+    <w:p>
+      <w:pPr>
+        <w:spacing w:before="100" w:beforeAutospacing="1" w:after="100" w:afterAutospacing="1" w:line="240" w:lineRule="auto"/>
+        <w:contextualSpacing/>
+        <w:jc w:val="both"/>
+        <w:rPr>
+          <w:lang w:val="en-US"/>
+        </w:rPr>
+      </w:pPr>
     </w:p>
     <w:p>
       <w:pPr>
@@ -4629,12 +5146,14 @@
           <w:ilvl w:val="0"/>
           <w:numId w:val="7"/>
         </w:numPr>
-        <w:jc w:val="both"/>
-        <w:rPr>
-          <w:lang w:val="en-US"/>
-        </w:rPr>
-      </w:pPr>
-      <w:bookmarkStart w:id="14" w:name="_Toc451418484"/>
+        <w:spacing w:before="100" w:beforeAutospacing="1" w:after="100" w:afterAutospacing="1" w:line="240" w:lineRule="auto"/>
+        <w:contextualSpacing/>
+        <w:jc w:val="both"/>
+        <w:rPr>
+          <w:lang w:val="en-US"/>
+        </w:rPr>
+      </w:pPr>
+      <w:bookmarkStart w:id="15" w:name="_Toc452035197"/>
       <w:r>
         <w:rPr>
           <w:lang w:val="en-US"/>
@@ -4653,10 +5172,12 @@
         </w:rPr>
         <w:t>erver</w:t>
       </w:r>
-      <w:bookmarkEnd w:id="14"/>
-    </w:p>
-    <w:p>
-      <w:pPr>
+      <w:bookmarkEnd w:id="15"/>
+    </w:p>
+    <w:p>
+      <w:pPr>
+        <w:spacing w:before="100" w:beforeAutospacing="1" w:after="100" w:afterAutospacing="1" w:line="240" w:lineRule="auto"/>
+        <w:contextualSpacing/>
         <w:jc w:val="both"/>
         <w:rPr>
           <w:lang w:val="en-US"/>
@@ -4715,22 +5236,45 @@
     </w:p>
     <w:p>
       <w:pPr>
-        <w:jc w:val="both"/>
-        <w:rPr>
-          <w:lang w:val="en-US"/>
-        </w:rPr>
-      </w:pPr>
-      <w:r>
+        <w:spacing w:before="100" w:beforeAutospacing="1" w:after="100" w:afterAutospacing="1" w:line="240" w:lineRule="auto"/>
+        <w:contextualSpacing/>
+        <w:jc w:val="both"/>
         <w:rPr>
           <w:noProof/>
           <w:lang w:eastAsia="de-DE"/>
         </w:rPr>
+      </w:pPr>
+      <w:r>
+        <w:rPr>
+          <w:noProof/>
+          <w:lang w:eastAsia="de-DE"/>
+        </w:rPr>
         <w:pict>
-          <v:shape id="_x0000_i1043" type="#_x0000_t75" style="width:452.95pt;height:152.35pt">
-            <v:imagedata r:id="rId27" o:title="Push big file"/>
+          <v:shape id="_x0000_i1044" type="#_x0000_t75" style="width:453pt;height:152.25pt">
+            <v:imagedata r:id="rId28" o:title="Push big file"/>
           </v:shape>
         </w:pict>
       </w:r>
+    </w:p>
+    <w:p>
+      <w:pPr>
+        <w:spacing w:before="100" w:beforeAutospacing="1" w:after="100" w:afterAutospacing="1" w:line="240" w:lineRule="auto"/>
+        <w:contextualSpacing/>
+        <w:jc w:val="both"/>
+        <w:rPr>
+          <w:lang w:val="en-US"/>
+        </w:rPr>
+      </w:pPr>
+    </w:p>
+    <w:p>
+      <w:pPr>
+        <w:spacing w:before="100" w:beforeAutospacing="1" w:after="100" w:afterAutospacing="1" w:line="240" w:lineRule="auto"/>
+        <w:contextualSpacing/>
+        <w:jc w:val="both"/>
+        <w:rPr>
+          <w:lang w:val="en-US"/>
+        </w:rPr>
+      </w:pPr>
     </w:p>
     <w:p>
       <w:pPr>
@@ -4739,9 +5283,12 @@
           <w:ilvl w:val="0"/>
           <w:numId w:val="7"/>
         </w:numPr>
-      </w:pPr>
-      <w:bookmarkStart w:id="15" w:name="_Toc451418485"/>
-      <w:r>
+        <w:spacing w:before="100" w:beforeAutospacing="1" w:after="100" w:afterAutospacing="1" w:line="240" w:lineRule="auto"/>
+        <w:contextualSpacing/>
+      </w:pPr>
+      <w:bookmarkStart w:id="16" w:name="_Toc452035198"/>
+      <w:r>
+        <w:lastRenderedPageBreak/>
         <w:t>I</w:t>
       </w:r>
       <w:r>
@@ -4756,21 +5303,27 @@
       <w:r>
         <w:t>structure</w:t>
       </w:r>
-      <w:bookmarkEnd w:id="15"/>
-    </w:p>
-    <w:p/>
-    <w:p>
-      <w:pPr>
-        <w:jc w:val="both"/>
-        <w:rPr>
-          <w:lang w:val="en-US"/>
-        </w:rPr>
-      </w:pPr>
-      <w:r>
-        <w:rPr>
-          <w:lang w:val="en-US"/>
-        </w:rPr>
-        <w:lastRenderedPageBreak/>
+      <w:bookmarkEnd w:id="16"/>
+    </w:p>
+    <w:p>
+      <w:pPr>
+        <w:spacing w:before="100" w:beforeAutospacing="1" w:after="100" w:afterAutospacing="1" w:line="240" w:lineRule="auto"/>
+        <w:contextualSpacing/>
+      </w:pPr>
+    </w:p>
+    <w:p>
+      <w:pPr>
+        <w:spacing w:before="100" w:beforeAutospacing="1" w:after="100" w:afterAutospacing="1" w:line="240" w:lineRule="auto"/>
+        <w:contextualSpacing/>
+        <w:jc w:val="both"/>
+        <w:rPr>
+          <w:lang w:val="en-US"/>
+        </w:rPr>
+      </w:pPr>
+      <w:r>
+        <w:rPr>
+          <w:lang w:val="en-US"/>
+        </w:rPr>
         <w:t>Metadata structures (</w:t>
       </w:r>
       <w:r>
@@ -4925,6 +5478,8 @@
     </w:p>
     <w:p>
       <w:pPr>
+        <w:spacing w:before="100" w:beforeAutospacing="1" w:after="100" w:afterAutospacing="1" w:line="240" w:lineRule="auto"/>
+        <w:contextualSpacing/>
         <w:jc w:val="both"/>
         <w:rPr>
           <w:lang w:val="en-US"/>
@@ -4975,6 +5530,8 @@
     </w:p>
     <w:p>
       <w:pPr>
+        <w:spacing w:before="100" w:beforeAutospacing="1" w:after="100" w:afterAutospacing="1" w:line="240" w:lineRule="auto"/>
+        <w:contextualSpacing/>
         <w:jc w:val="both"/>
         <w:rPr>
           <w:lang w:val="en-US"/>
@@ -4989,6 +5546,8 @@
     </w:p>
     <w:p>
       <w:pPr>
+        <w:spacing w:before="100" w:beforeAutospacing="1" w:after="100" w:afterAutospacing="1" w:line="240" w:lineRule="auto"/>
+        <w:contextualSpacing/>
         <w:jc w:val="both"/>
         <w:rPr>
           <w:lang w:val="en-US"/>
@@ -5077,6 +5636,8 @@
     </w:p>
     <w:p>
       <w:pPr>
+        <w:spacing w:before="100" w:beforeAutospacing="1" w:after="100" w:afterAutospacing="1" w:line="240" w:lineRule="auto"/>
+        <w:contextualSpacing/>
         <w:rPr>
           <w:lang w:val="en-US"/>
         </w:rPr>
@@ -5087,14 +5648,16 @@
           <w:lang w:eastAsia="de-DE"/>
         </w:rPr>
         <w:pict>
-          <v:shape id="Grafik 2" o:spid="_x0000_i1044" type="#_x0000_t75" style="width:397.65pt;height:48.55pt;visibility:visible">
-            <v:imagedata r:id="rId28" o:title=""/>
+          <v:shape id="Grafik 2" o:spid="_x0000_i1045" type="#_x0000_t75" style="width:397.5pt;height:48.75pt;visibility:visible">
+            <v:imagedata r:id="rId29" o:title=""/>
           </v:shape>
         </w:pict>
       </w:r>
     </w:p>
     <w:p>
       <w:pPr>
+        <w:spacing w:before="100" w:beforeAutospacing="1" w:after="100" w:afterAutospacing="1" w:line="240" w:lineRule="auto"/>
+        <w:contextualSpacing/>
         <w:jc w:val="both"/>
         <w:rPr>
           <w:lang w:val="en-US"/>
@@ -5218,6 +5781,8 @@
     </w:p>
     <w:p>
       <w:pPr>
+        <w:spacing w:before="100" w:beforeAutospacing="1" w:after="100" w:afterAutospacing="1" w:line="240" w:lineRule="auto"/>
+        <w:contextualSpacing/>
         <w:rPr>
           <w:lang w:val="en-US"/>
         </w:rPr>
@@ -5228,14 +5793,16 @@
           <w:lang w:eastAsia="de-DE"/>
         </w:rPr>
         <w:pict>
-          <v:shape id="Grafik 1" o:spid="_x0000_i1045" type="#_x0000_t75" style="width:438.7pt;height:52.75pt;visibility:visible">
-            <v:imagedata r:id="rId29" o:title="" croptop="18403f" cropbottom="28981f" cropleft="2279f"/>
+          <v:shape id="Grafik 1" o:spid="_x0000_i1046" type="#_x0000_t75" style="width:438.75pt;height:52.5pt;visibility:visible">
+            <v:imagedata r:id="rId30" o:title="" croptop="18403f" cropbottom="28981f" cropleft="2279f"/>
           </v:shape>
         </w:pict>
       </w:r>
     </w:p>
     <w:p>
       <w:pPr>
+        <w:spacing w:before="100" w:beforeAutospacing="1" w:after="100" w:afterAutospacing="1" w:line="240" w:lineRule="auto"/>
+        <w:contextualSpacing/>
         <w:rPr>
           <w:lang w:val="en-US"/>
         </w:rPr>
@@ -5246,21 +5813,25 @@
           <w:lang w:eastAsia="de-DE"/>
         </w:rPr>
         <w:pict>
-          <v:shape id="Grafik 3" o:spid="_x0000_i1046" type="#_x0000_t75" style="width:369.2pt;height:36.85pt;visibility:visible">
-            <v:imagedata r:id="rId30" o:title="" croptop="8674f" cropbottom="8674f" cropleft="1687f"/>
+          <v:shape id="Grafik 3" o:spid="_x0000_i1047" type="#_x0000_t75" style="width:369pt;height:36.75pt;visibility:visible">
+            <v:imagedata r:id="rId31" o:title="" croptop="8674f" cropbottom="8674f" cropleft="1687f"/>
           </v:shape>
         </w:pict>
       </w:r>
     </w:p>
     <w:p>
       <w:pPr>
-        <w:rPr>
-          <w:lang w:val="en-US"/>
-        </w:rPr>
-      </w:pPr>
-    </w:p>
-    <w:p>
-      <w:pPr>
+        <w:spacing w:before="100" w:beforeAutospacing="1" w:after="100" w:afterAutospacing="1" w:line="240" w:lineRule="auto"/>
+        <w:contextualSpacing/>
+        <w:rPr>
+          <w:lang w:val="en-US"/>
+        </w:rPr>
+      </w:pPr>
+    </w:p>
+    <w:p>
+      <w:pPr>
+        <w:spacing w:before="100" w:beforeAutospacing="1" w:after="100" w:afterAutospacing="1" w:line="240" w:lineRule="auto"/>
+        <w:contextualSpacing/>
         <w:rPr>
           <w:rFonts w:ascii="Cambria" w:hAnsi="Cambria" w:cs="Times New Roman"/>
           <w:b/>
@@ -5285,6 +5856,8 @@
           <w:ilvl w:val="1"/>
           <w:numId w:val="7"/>
         </w:numPr>
+        <w:spacing w:before="100" w:beforeAutospacing="1" w:after="100" w:afterAutospacing="1" w:line="240" w:lineRule="auto"/>
+        <w:contextualSpacing/>
         <w:rPr>
           <w:lang w:val="en-US"/>
         </w:rPr>
@@ -5295,17 +5868,19 @@
         </w:rPr>
         <w:t xml:space="preserve"> </w:t>
       </w:r>
-      <w:bookmarkStart w:id="16" w:name="_Toc451418486"/>
+      <w:bookmarkStart w:id="17" w:name="_Toc452035199"/>
       <w:r>
         <w:rPr>
           <w:lang w:val="en-US"/>
         </w:rPr>
         <w:t>Select File</w:t>
       </w:r>
-      <w:bookmarkEnd w:id="16"/>
-    </w:p>
-    <w:p>
-      <w:pPr>
+      <w:bookmarkEnd w:id="17"/>
+    </w:p>
+    <w:p>
+      <w:pPr>
+        <w:spacing w:before="100" w:beforeAutospacing="1" w:after="100" w:afterAutospacing="1" w:line="240" w:lineRule="auto"/>
+        <w:contextualSpacing/>
         <w:jc w:val="both"/>
         <w:rPr>
           <w:lang w:val="en-US"/>
@@ -5374,6 +5949,8 @@
     </w:p>
     <w:p>
       <w:pPr>
+        <w:spacing w:before="100" w:beforeAutospacing="1" w:after="100" w:afterAutospacing="1" w:line="240" w:lineRule="auto"/>
+        <w:contextualSpacing/>
         <w:jc w:val="both"/>
         <w:rPr>
           <w:rFonts w:ascii="Times New Roman" w:eastAsia="Times New Roman" w:hAnsi="Times New Roman" w:cs="Times New Roman"/>
@@ -5403,6 +5980,8 @@
     </w:p>
     <w:p>
       <w:pPr>
+        <w:spacing w:before="100" w:beforeAutospacing="1" w:after="100" w:afterAutospacing="1" w:line="240" w:lineRule="auto"/>
+        <w:contextualSpacing/>
         <w:rPr>
           <w:rFonts w:ascii="Times New Roman" w:eastAsia="Times New Roman" w:hAnsi="Times New Roman" w:cs="Times New Roman"/>
           <w:snapToGrid w:val="0"/>
@@ -5419,6 +5998,8 @@
     </w:p>
     <w:p>
       <w:pPr>
+        <w:spacing w:before="100" w:beforeAutospacing="1" w:after="100" w:afterAutospacing="1" w:line="240" w:lineRule="auto"/>
+        <w:contextualSpacing/>
         <w:rPr>
           <w:lang w:val="en-US"/>
         </w:rPr>
@@ -5444,14 +6025,16 @@
           <w:lang w:eastAsia="de-DE"/>
         </w:rPr>
         <w:pict>
-          <v:shape id="_x0000_i1047" type="#_x0000_t75" style="width:452.95pt;height:212.65pt">
-            <v:imagedata r:id="rId31" o:title="Select File"/>
+          <v:shape id="_x0000_i1048" type="#_x0000_t75" style="width:453pt;height:212.25pt">
+            <v:imagedata r:id="rId32" o:title="Select File"/>
           </v:shape>
         </w:pict>
       </w:r>
     </w:p>
     <w:p>
       <w:pPr>
+        <w:spacing w:before="100" w:beforeAutospacing="1" w:after="100" w:afterAutospacing="1" w:line="240" w:lineRule="auto"/>
+        <w:contextualSpacing/>
         <w:rPr>
           <w:lang w:val="en-US"/>
         </w:rPr>
@@ -5464,6 +6047,8 @@
           <w:ilvl w:val="1"/>
           <w:numId w:val="7"/>
         </w:numPr>
+        <w:spacing w:before="100" w:beforeAutospacing="1" w:after="100" w:afterAutospacing="1" w:line="240" w:lineRule="auto"/>
+        <w:contextualSpacing/>
         <w:rPr>
           <w:lang w:val="en-US"/>
         </w:rPr>
@@ -5474,17 +6059,19 @@
         </w:rPr>
         <w:t xml:space="preserve"> </w:t>
       </w:r>
-      <w:bookmarkStart w:id="17" w:name="_Toc451418487"/>
+      <w:bookmarkStart w:id="18" w:name="_Toc452035200"/>
       <w:r>
         <w:rPr>
           <w:lang w:val="en-US"/>
         </w:rPr>
         <w:t>Read Source</w:t>
       </w:r>
-      <w:bookmarkEnd w:id="17"/>
-    </w:p>
-    <w:p>
-      <w:pPr>
+      <w:bookmarkEnd w:id="18"/>
+    </w:p>
+    <w:p>
+      <w:pPr>
+        <w:spacing w:before="100" w:beforeAutospacing="1" w:after="100" w:afterAutospacing="1" w:line="240" w:lineRule="auto"/>
+        <w:contextualSpacing/>
         <w:rPr>
           <w:lang w:val="en-US"/>
         </w:rPr>
@@ -5510,6 +6097,8 @@
     </w:p>
     <w:p>
       <w:pPr>
+        <w:spacing w:before="100" w:beforeAutospacing="1" w:after="100" w:afterAutospacing="1" w:line="240" w:lineRule="auto"/>
+        <w:contextualSpacing/>
         <w:rPr>
           <w:noProof/>
           <w:lang w:val="en-US" w:eastAsia="de-DE"/>
@@ -5521,8 +6110,8 @@
           <w:lang w:eastAsia="de-DE"/>
         </w:rPr>
         <w:pict>
-          <v:shape id="_x0000_i1048" type="#_x0000_t75" style="width:452.95pt;height:212.65pt">
-            <v:imagedata r:id="rId32" o:title="Read Source"/>
+          <v:shape id="_x0000_i1049" type="#_x0000_t75" style="width:453pt;height:212.25pt">
+            <v:imagedata r:id="rId33" o:title="Read Source"/>
           </v:shape>
         </w:pict>
       </w:r>
@@ -5543,7 +6132,6 @@
           <w:noProof/>
           <w:lang w:val="en-US" w:eastAsia="de-DE"/>
         </w:rPr>
-        <w:lastRenderedPageBreak/>
         <w:t>To</w:t>
       </w:r>
       <w:r>
@@ -5584,6 +6172,8 @@
     </w:p>
     <w:p>
       <w:pPr>
+        <w:spacing w:before="100" w:beforeAutospacing="1" w:after="100" w:afterAutospacing="1" w:line="240" w:lineRule="auto"/>
+        <w:contextualSpacing/>
         <w:jc w:val="both"/>
         <w:rPr>
           <w:lang w:val="en-US"/>
@@ -5594,9 +6184,10 @@
           <w:noProof/>
           <w:lang w:eastAsia="de-DE"/>
         </w:rPr>
+        <w:lastRenderedPageBreak/>
         <w:pict>
-          <v:shape id="Grafik 18" o:spid="_x0000_i1049" type="#_x0000_t75" style="width:367.55pt;height:175.8pt;visibility:visible">
-            <v:imagedata r:id="rId33" o:title="" cropleft="867f"/>
+          <v:shape id="Grafik 18" o:spid="_x0000_i1050" type="#_x0000_t75" style="width:367.5pt;height:175.5pt;visibility:visible">
+            <v:imagedata r:id="rId34" o:title="" cropleft="867f"/>
           </v:shape>
         </w:pict>
       </w:r>
@@ -5630,6 +6221,8 @@
     </w:p>
     <w:p>
       <w:pPr>
+        <w:spacing w:before="100" w:beforeAutospacing="1" w:after="100" w:afterAutospacing="1" w:line="240" w:lineRule="auto"/>
+        <w:contextualSpacing/>
         <w:rPr>
           <w:rFonts w:ascii="Cambria" w:hAnsi="Cambria" w:cs="Times New Roman"/>
           <w:b/>
@@ -5648,6 +6241,8 @@
           <w:ilvl w:val="1"/>
           <w:numId w:val="7"/>
         </w:numPr>
+        <w:spacing w:before="100" w:beforeAutospacing="1" w:after="100" w:afterAutospacing="1" w:line="240" w:lineRule="auto"/>
+        <w:contextualSpacing/>
         <w:rPr>
           <w:lang w:val="en-US"/>
         </w:rPr>
@@ -5658,17 +6253,19 @@
         </w:rPr>
         <w:t xml:space="preserve"> </w:t>
       </w:r>
-      <w:bookmarkStart w:id="18" w:name="_Toc451418488"/>
+      <w:bookmarkStart w:id="19" w:name="_Toc452035201"/>
       <w:r>
         <w:rPr>
           <w:lang w:val="en-US"/>
         </w:rPr>
         <w:t>Set Parameters</w:t>
       </w:r>
-      <w:bookmarkEnd w:id="18"/>
-    </w:p>
-    <w:p>
-      <w:pPr>
+      <w:bookmarkEnd w:id="19"/>
+    </w:p>
+    <w:p>
+      <w:pPr>
+        <w:spacing w:before="100" w:beforeAutospacing="1" w:after="100" w:afterAutospacing="1" w:line="240" w:lineRule="auto"/>
+        <w:contextualSpacing/>
         <w:jc w:val="both"/>
         <w:rPr>
           <w:lang w:val="en-US"/>
@@ -5695,6 +6292,8 @@
     </w:p>
     <w:p>
       <w:pPr>
+        <w:spacing w:before="100" w:beforeAutospacing="1" w:after="100" w:afterAutospacing="1" w:line="240" w:lineRule="auto"/>
+        <w:contextualSpacing/>
         <w:jc w:val="both"/>
         <w:rPr>
           <w:lang w:val="en-US"/>
@@ -5712,21 +6311,25 @@
           <w:lang w:eastAsia="de-DE"/>
         </w:rPr>
         <w:pict>
-          <v:shape id="_x0000_i1050" type="#_x0000_t75" style="width:452.95pt;height:212.65pt">
-            <v:imagedata r:id="rId34" o:title="Set Param"/>
+          <v:shape id="_x0000_i1051" type="#_x0000_t75" style="width:453pt;height:212.25pt">
+            <v:imagedata r:id="rId35" o:title="Set Param"/>
           </v:shape>
         </w:pict>
       </w:r>
     </w:p>
     <w:p>
       <w:pPr>
-        <w:rPr>
-          <w:lang w:val="en-US"/>
-        </w:rPr>
-      </w:pPr>
-    </w:p>
-    <w:p>
-      <w:pPr>
+        <w:spacing w:before="100" w:beforeAutospacing="1" w:after="100" w:afterAutospacing="1" w:line="240" w:lineRule="auto"/>
+        <w:contextualSpacing/>
+        <w:rPr>
+          <w:lang w:val="en-US"/>
+        </w:rPr>
+      </w:pPr>
+    </w:p>
+    <w:p>
+      <w:pPr>
+        <w:spacing w:before="100" w:beforeAutospacing="1" w:after="100" w:afterAutospacing="1" w:line="240" w:lineRule="auto"/>
+        <w:contextualSpacing/>
         <w:rPr>
           <w:rFonts w:ascii="Cambria" w:hAnsi="Cambria" w:cs="Times New Roman"/>
           <w:b/>
@@ -5751,6 +6354,8 @@
           <w:ilvl w:val="1"/>
           <w:numId w:val="7"/>
         </w:numPr>
+        <w:spacing w:before="100" w:beforeAutospacing="1" w:after="100" w:afterAutospacing="1" w:line="240" w:lineRule="auto"/>
+        <w:contextualSpacing/>
         <w:rPr>
           <w:lang w:val="en-US"/>
         </w:rPr>
@@ -5761,17 +6366,19 @@
         </w:rPr>
         <w:t xml:space="preserve"> </w:t>
       </w:r>
-      <w:bookmarkStart w:id="19" w:name="_Toc451418489"/>
+      <w:bookmarkStart w:id="20" w:name="_Toc452035202"/>
       <w:r>
         <w:rPr>
           <w:lang w:val="en-US"/>
         </w:rPr>
         <w:t>Summary</w:t>
       </w:r>
-      <w:bookmarkEnd w:id="19"/>
-    </w:p>
-    <w:p>
-      <w:pPr>
+      <w:bookmarkEnd w:id="20"/>
+    </w:p>
+    <w:p>
+      <w:pPr>
+        <w:spacing w:before="100" w:beforeAutospacing="1" w:after="100" w:afterAutospacing="1" w:line="240" w:lineRule="auto"/>
+        <w:contextualSpacing/>
         <w:rPr>
           <w:lang w:val="en-US"/>
         </w:rPr>
@@ -5800,14 +6407,16 @@
           <w:lang w:eastAsia="de-DE"/>
         </w:rPr>
         <w:pict>
-          <v:shape id="_x0000_i1051" type="#_x0000_t75" style="width:452.95pt;height:212.65pt">
-            <v:imagedata r:id="rId35" o:title="Summary"/>
+          <v:shape id="_x0000_i1025" type="#_x0000_t75" style="width:453pt;height:212.25pt">
+            <v:imagedata r:id="rId36" o:title="Summary"/>
           </v:shape>
         </w:pict>
       </w:r>
     </w:p>
     <w:p>
       <w:pPr>
+        <w:spacing w:before="100" w:beforeAutospacing="1" w:after="100" w:afterAutospacing="1" w:line="240" w:lineRule="auto"/>
+        <w:contextualSpacing/>
         <w:jc w:val="both"/>
         <w:rPr>
           <w:lang w:val="en-US"/>
@@ -5815,7 +6424,7 @@
       </w:pPr>
     </w:p>
     <w:sectPr>
-      <w:footerReference w:type="default" r:id="rId36"/>
+      <w:footerReference w:type="default" r:id="rId37"/>
       <w:pgSz w:w="11906" w:h="16838"/>
       <w:pgMar w:top="1417" w:right="1417" w:bottom="1134" w:left="1417" w:header="708" w:footer="708" w:gutter="0"/>
       <w:cols w:space="708"/>
@@ -5936,21 +6545,21 @@
         <v:path o:extrusionok="f" gradientshapeok="t" o:connecttype="rect"/>
         <o:lock v:ext="edit" aspectratio="t"/>
       </v:shapetype>
-      <v:shape id="_x0000_i1035" type="#_x0000_t75" style="width:300.55pt;height:318.15pt;visibility:visible" o:bullet="t">
+      <v:shape id="_x0000_i1071" type="#_x0000_t75" style="width:300.75pt;height:318pt;visibility:visible" o:bullet="t">
         <v:imagedata r:id="rId1" o:title="" croptop="10498f" cropbottom="51315f" cropleft="39175f" cropright="22133f"/>
       </v:shape>
     </w:pict>
   </w:numPicBullet>
   <w:numPicBullet w:numPicBulletId="1">
     <w:pict>
-      <v:shape id="_x0000_i1036" type="#_x0000_t75" style="width:593.6pt;height:28.45pt;visibility:visible" o:bullet="t">
+      <v:shape id="_x0000_i1072" type="#_x0000_t75" style="width:594pt;height:28.5pt;visibility:visible" o:bullet="t">
         <v:imagedata r:id="rId2" o:title="" croptop=".375" cropbottom="13084f" cropleft="729f" cropright="62426f"/>
       </v:shape>
     </w:pict>
   </w:numPicBullet>
   <w:numPicBullet w:numPicBulletId="2">
     <w:pict>
-      <v:shape id="_x0000_i1037" type="#_x0000_t75" style="width:10.05pt;height:12.55pt;visibility:visible" o:bullet="t">
+      <v:shape id="_x0000_i1073" type="#_x0000_t75" style="width:9.75pt;height:12.75pt;visibility:visible" o:bullet="t">
         <v:imagedata r:id="rId3" o:title="" croptop="31783f" cropbottom="32056f" cropleft="29422f" cropright="35085f"/>
       </v:shape>
     </w:pict>

</xml_diff>